<commit_message>
Se trabaja el documento WOrd
</commit_message>
<xml_diff>
--- a/1. DOCUMENTOS TALLER 3/ENTREGA/V_1_Entrega Problem_Set_3.docx
+++ b/1. DOCUMENTOS TALLER 3/ENTREGA/V_1_Entrega Problem_Set_3.docx
@@ -1,6 +1,6 @@
 
 <file path=word/document.xml><?xml version="1.0" encoding="utf-8"?>
-<w:document xmlns:wpc="http://schemas.microsoft.com/office/word/2010/wordprocessingCanvas" xmlns:cx="http://schemas.microsoft.com/office/drawing/2014/chartex" xmlns:cx1="http://schemas.microsoft.com/office/drawing/2015/9/8/chartex" xmlns:cx2="http://schemas.microsoft.com/office/drawing/2015/10/21/chartex" xmlns:cx3="http://schemas.microsoft.com/office/drawing/2016/5/9/chartex" xmlns:cx4="http://schemas.microsoft.com/office/drawing/2016/5/10/chartex" xmlns:cx5="http://schemas.microsoft.com/office/drawing/2016/5/11/chartex" xmlns:cx6="http://schemas.microsoft.com/office/drawing/2016/5/12/chartex" xmlns:cx7="http://schemas.microsoft.com/office/drawing/2016/5/13/chartex" xmlns:cx8="http://schemas.microsoft.com/office/drawing/2016/5/14/chartex" xmlns:mc="http://schemas.openxmlformats.org/markup-compatibility/2006" xmlns:aink="http://schemas.microsoft.com/office/drawing/2016/ink" xmlns:am3d="http://schemas.microsoft.com/office/drawing/2017/model3d" xmlns:o="urn:schemas-microsoft-com:office:office" xmlns:oel="http://schemas.microsoft.com/office/2019/extlst" xmlns:r="http://schemas.openxmlformats.org/officeDocument/2006/relationships" xmlns:m="http://schemas.openxmlformats.org/officeDocument/2006/math" xmlns:v="urn:schemas-microsoft-com:vml" xmlns:wp14="http://schemas.microsoft.com/office/word/2010/wordprocessingDrawing" xmlns:wp="http://schemas.openxmlformats.org/drawingml/2006/wordprocessingDrawing" xmlns:w10="urn:schemas-microsoft-com:office:word" xmlns:w="http://schemas.openxmlformats.org/wordprocessingml/2006/main" xmlns:w14="http://schemas.microsoft.com/office/word/2010/wordml" xmlns:w15="http://schemas.microsoft.com/office/word/2012/wordml" xmlns:w16cex="http://schemas.microsoft.com/office/word/2018/wordml/cex" xmlns:w16cid="http://schemas.microsoft.com/office/word/2016/wordml/cid" xmlns:w16="http://schemas.microsoft.com/office/word/2018/wordml" xmlns:w16sdtdh="http://schemas.microsoft.com/office/word/2020/wordml/sdtdatahash" xmlns:w16se="http://schemas.microsoft.com/office/word/2015/wordml/symex" xmlns:wpg="http://schemas.microsoft.com/office/word/2010/wordprocessingGroup" xmlns:wpi="http://schemas.microsoft.com/office/word/2010/wordprocessingInk" xmlns:wne="http://schemas.microsoft.com/office/word/2006/wordml" xmlns:wps="http://schemas.microsoft.com/office/word/2010/wordprocessingShape" mc:Ignorable="w14 w15 w16se w16cid w16 w16cex w16sdtdh wp14">
+<w:document xmlns:wpc="http://schemas.microsoft.com/office/word/2010/wordprocessingCanvas" xmlns:cx="http://schemas.microsoft.com/office/drawing/2014/chartex" xmlns:mc="http://schemas.openxmlformats.org/markup-compatibility/2006" xmlns:o="urn:schemas-microsoft-com:office:office" xmlns:r="http://schemas.openxmlformats.org/officeDocument/2006/relationships" xmlns:m="http://schemas.openxmlformats.org/officeDocument/2006/math" xmlns:v="urn:schemas-microsoft-com:vml" xmlns:wp14="http://schemas.microsoft.com/office/word/2010/wordprocessingDrawing" xmlns:wp="http://schemas.openxmlformats.org/drawingml/2006/wordprocessingDrawing" xmlns:w10="urn:schemas-microsoft-com:office:word" xmlns:w="http://schemas.openxmlformats.org/wordprocessingml/2006/main" xmlns:w14="http://schemas.microsoft.com/office/word/2010/wordml" xmlns:w15="http://schemas.microsoft.com/office/word/2012/wordml" xmlns:w16se="http://schemas.microsoft.com/office/word/2015/wordml/symex" xmlns:wpg="http://schemas.microsoft.com/office/word/2010/wordprocessingGroup" xmlns:wpi="http://schemas.microsoft.com/office/word/2010/wordprocessingInk" xmlns:wne="http://schemas.microsoft.com/office/word/2006/wordml" xmlns:wps="http://schemas.microsoft.com/office/word/2010/wordprocessingShape" mc:Ignorable="w14 w15 w16se wp14">
   <w:body>
     <w:p>
       <w:pPr>
@@ -458,8 +458,14 @@
         <w:rPr>
           <w:lang w:val="es-ES_tradnl" w:eastAsia="es-MX"/>
         </w:rPr>
+        <w:t xml:space="preserve">Según la Asobancaria, para 2022, se realizaron 128.200 operaciones de financiación para la compra de inmuebles, cuyo valor fue aproximadamente de 15.8 billones de pesos. </w:t>
+      </w:r>
+      <w:r>
+        <w:rPr>
+          <w:lang w:val="es-ES_tradnl" w:eastAsia="es-MX"/>
+        </w:rPr>
         <w:lastRenderedPageBreak/>
-        <w:t>Según la Asobancaria, para 2022, se realizaron 128.200 operaciones de financiación para la compra de inmuebles, cuyo valor fue aproximadamente de 15.8 billones de pesos. Igualmente, aumentó el uso de instrumentos como el leasing habitacional y el crédito hipotecario</w:t>
+        <w:t>Igualmente, aumentó el uso de instrumentos como el leasing habitacional y el crédito hipotecario</w:t>
       </w:r>
       <w:r>
         <w:rPr>
@@ -663,21 +669,7 @@
         <w:rPr>
           <w:lang w:val="es-ES_tradnl" w:eastAsia="es-MX"/>
         </w:rPr>
-        <w:t>[</w:t>
-      </w:r>
-      <w:proofErr w:type="spellStart"/>
-      <w:r>
-        <w:rPr>
-          <w:lang w:val="es-ES_tradnl" w:eastAsia="es-MX"/>
-        </w:rPr>
-        <w:t>xx</w:t>
-      </w:r>
-      <w:proofErr w:type="spellEnd"/>
-      <w:r>
-        <w:rPr>
-          <w:lang w:val="es-ES_tradnl" w:eastAsia="es-MX"/>
-        </w:rPr>
-        <w:t>]</w:t>
+        <w:t>[xx]</w:t>
       </w:r>
     </w:p>
     <w:p>
@@ -833,14 +825,1422 @@
         <w:rPr>
           <w:lang w:val="es-ES_tradnl"/>
         </w:rPr>
-        <w:lastRenderedPageBreak/>
         <w:t xml:space="preserve">Proceso de limpieza de datos: </w:t>
       </w:r>
     </w:p>
     <w:p>
       <w:pPr>
         <w:rPr>
-          <w:lang w:val="es-ES_tradnl" w:eastAsia="es-MX"/>
+          <w:lang w:val="es-CO" w:eastAsia="es-MX"/>
+        </w:rPr>
+      </w:pPr>
+      <w:r>
+        <w:rPr>
+          <w:lang w:val="es-CO" w:eastAsia="es-MX"/>
+        </w:rPr>
+        <w:t xml:space="preserve">Combina dos data </w:t>
+      </w:r>
+      <w:proofErr w:type="spellStart"/>
+      <w:r>
+        <w:rPr>
+          <w:lang w:val="es-CO" w:eastAsia="es-MX"/>
+        </w:rPr>
+        <w:t>frames</w:t>
+      </w:r>
+      <w:proofErr w:type="spellEnd"/>
+      <w:r>
+        <w:rPr>
+          <w:lang w:val="es-CO" w:eastAsia="es-MX"/>
+        </w:rPr>
+        <w:t xml:space="preserve"> utilizando la función </w:t>
+      </w:r>
+      <w:proofErr w:type="spellStart"/>
+      <w:r>
+        <w:rPr>
+          <w:lang w:val="es-CO" w:eastAsia="es-MX"/>
+        </w:rPr>
+        <w:t>bin</w:t>
+      </w:r>
+      <w:r>
+        <w:rPr>
+          <w:lang w:val="es-CO" w:eastAsia="es-MX"/>
+        </w:rPr>
+        <w:t>d_</w:t>
+      </w:r>
+      <w:proofErr w:type="gramStart"/>
+      <w:r>
+        <w:rPr>
+          <w:lang w:val="es-CO" w:eastAsia="es-MX"/>
+        </w:rPr>
+        <w:t>rows</w:t>
+      </w:r>
+      <w:proofErr w:type="spellEnd"/>
+      <w:r>
+        <w:rPr>
+          <w:lang w:val="es-CO" w:eastAsia="es-MX"/>
+        </w:rPr>
+        <w:t>(</w:t>
+      </w:r>
+      <w:proofErr w:type="gramEnd"/>
+      <w:r>
+        <w:rPr>
+          <w:lang w:val="es-CO" w:eastAsia="es-MX"/>
+        </w:rPr>
+        <w:t>) del paq</w:t>
+      </w:r>
+      <w:bookmarkStart w:id="0" w:name="_GoBack"/>
+      <w:bookmarkEnd w:id="0"/>
+      <w:r>
+        <w:rPr>
+          <w:lang w:val="es-CO" w:eastAsia="es-MX"/>
+        </w:rPr>
+        <w:t xml:space="preserve">uete </w:t>
+      </w:r>
+      <w:proofErr w:type="spellStart"/>
+      <w:r>
+        <w:rPr>
+          <w:lang w:val="es-CO" w:eastAsia="es-MX"/>
+        </w:rPr>
+        <w:t>dplyr</w:t>
+      </w:r>
+      <w:proofErr w:type="spellEnd"/>
+      <w:r>
+        <w:rPr>
+          <w:lang w:val="es-CO" w:eastAsia="es-MX"/>
+        </w:rPr>
+        <w:t xml:space="preserve">. </w:t>
+      </w:r>
+      <w:proofErr w:type="gramStart"/>
+      <w:r>
+        <w:rPr>
+          <w:lang w:val="es-CO" w:eastAsia="es-MX"/>
+        </w:rPr>
+        <w:t xml:space="preserve">Los </w:t>
+      </w:r>
+      <w:r>
+        <w:rPr>
+          <w:lang w:val="es-CO" w:eastAsia="es-MX"/>
+        </w:rPr>
+        <w:t>data</w:t>
+      </w:r>
+      <w:proofErr w:type="gramEnd"/>
+      <w:r>
+        <w:rPr>
+          <w:lang w:val="es-CO" w:eastAsia="es-MX"/>
+        </w:rPr>
+        <w:t xml:space="preserve"> </w:t>
+      </w:r>
+      <w:proofErr w:type="spellStart"/>
+      <w:r>
+        <w:rPr>
+          <w:lang w:val="es-CO" w:eastAsia="es-MX"/>
+        </w:rPr>
+        <w:t>frames</w:t>
+      </w:r>
+      <w:proofErr w:type="spellEnd"/>
+      <w:r>
+        <w:rPr>
+          <w:lang w:val="es-CO" w:eastAsia="es-MX"/>
+        </w:rPr>
+        <w:t xml:space="preserve"> combinados son </w:t>
+      </w:r>
+      <w:proofErr w:type="spellStart"/>
+      <w:r>
+        <w:rPr>
+          <w:lang w:val="es-CO" w:eastAsia="es-MX"/>
+        </w:rPr>
+        <w:t>train</w:t>
+      </w:r>
+      <w:proofErr w:type="spellEnd"/>
+      <w:r>
+        <w:rPr>
+          <w:lang w:val="es-CO" w:eastAsia="es-MX"/>
+        </w:rPr>
+        <w:t xml:space="preserve"> y test.</w:t>
+      </w:r>
+    </w:p>
+    <w:p>
+      <w:pPr>
+        <w:rPr>
+          <w:lang w:val="es-CO" w:eastAsia="es-MX"/>
+        </w:rPr>
+      </w:pPr>
+    </w:p>
+    <w:p>
+      <w:pPr>
+        <w:rPr>
+          <w:lang w:val="es-CO" w:eastAsia="es-MX"/>
+        </w:rPr>
+      </w:pPr>
+      <w:r>
+        <w:rPr>
+          <w:lang w:val="es-CO" w:eastAsia="es-MX"/>
+        </w:rPr>
+        <w:lastRenderedPageBreak/>
+        <w:t xml:space="preserve">Convierte la combinación de los data </w:t>
+      </w:r>
+      <w:proofErr w:type="spellStart"/>
+      <w:r>
+        <w:rPr>
+          <w:lang w:val="es-CO" w:eastAsia="es-MX"/>
+        </w:rPr>
+        <w:t>frames</w:t>
+      </w:r>
+      <w:proofErr w:type="spellEnd"/>
+      <w:r>
+        <w:rPr>
+          <w:lang w:val="es-CO" w:eastAsia="es-MX"/>
+        </w:rPr>
+        <w:t xml:space="preserve"> a un objeto </w:t>
+      </w:r>
+      <w:proofErr w:type="spellStart"/>
+      <w:r>
+        <w:rPr>
+          <w:lang w:val="es-CO" w:eastAsia="es-MX"/>
+        </w:rPr>
+        <w:t>sf</w:t>
+      </w:r>
+      <w:proofErr w:type="spellEnd"/>
+      <w:r>
+        <w:rPr>
+          <w:lang w:val="es-CO" w:eastAsia="es-MX"/>
+        </w:rPr>
+        <w:t xml:space="preserve"> utilizando la función </w:t>
+      </w:r>
+      <w:proofErr w:type="spellStart"/>
+      <w:r>
+        <w:rPr>
+          <w:lang w:val="es-CO" w:eastAsia="es-MX"/>
+        </w:rPr>
+        <w:t>st_as_</w:t>
+      </w:r>
+      <w:proofErr w:type="gramStart"/>
+      <w:r>
+        <w:rPr>
+          <w:lang w:val="es-CO" w:eastAsia="es-MX"/>
+        </w:rPr>
+        <w:t>sf</w:t>
+      </w:r>
+      <w:proofErr w:type="spellEnd"/>
+      <w:r>
+        <w:rPr>
+          <w:lang w:val="es-CO" w:eastAsia="es-MX"/>
+        </w:rPr>
+        <w:t>(</w:t>
+      </w:r>
+      <w:proofErr w:type="gramEnd"/>
+      <w:r>
+        <w:rPr>
+          <w:lang w:val="es-CO" w:eastAsia="es-MX"/>
+        </w:rPr>
+        <w:t xml:space="preserve">) del paquete </w:t>
+      </w:r>
+      <w:proofErr w:type="spellStart"/>
+      <w:r>
+        <w:rPr>
+          <w:lang w:val="es-CO" w:eastAsia="es-MX"/>
+        </w:rPr>
+        <w:t>sf</w:t>
+      </w:r>
+      <w:proofErr w:type="spellEnd"/>
+      <w:r>
+        <w:rPr>
+          <w:lang w:val="es-CO" w:eastAsia="es-MX"/>
+        </w:rPr>
+        <w:t xml:space="preserve">. El objeto </w:t>
+      </w:r>
+      <w:proofErr w:type="spellStart"/>
+      <w:r>
+        <w:rPr>
+          <w:lang w:val="es-CO" w:eastAsia="es-MX"/>
+        </w:rPr>
+        <w:t>sf</w:t>
+      </w:r>
+      <w:proofErr w:type="spellEnd"/>
+      <w:r>
+        <w:rPr>
+          <w:lang w:val="es-CO" w:eastAsia="es-MX"/>
+        </w:rPr>
+        <w:t xml:space="preserve"> representa datos espaciales, por lo que se espera que tenga coordenadas geográficas. En este caso, la función </w:t>
+      </w:r>
+      <w:proofErr w:type="spellStart"/>
+      <w:r>
+        <w:rPr>
+          <w:lang w:val="es-CO" w:eastAsia="es-MX"/>
+        </w:rPr>
+        <w:t>st_as_</w:t>
+      </w:r>
+      <w:proofErr w:type="gramStart"/>
+      <w:r>
+        <w:rPr>
+          <w:lang w:val="es-CO" w:eastAsia="es-MX"/>
+        </w:rPr>
+        <w:t>sf</w:t>
+      </w:r>
+      <w:proofErr w:type="spellEnd"/>
+      <w:r>
+        <w:rPr>
+          <w:lang w:val="es-CO" w:eastAsia="es-MX"/>
+        </w:rPr>
+        <w:t>(</w:t>
+      </w:r>
+      <w:proofErr w:type="gramEnd"/>
+      <w:r>
+        <w:rPr>
+          <w:lang w:val="es-CO" w:eastAsia="es-MX"/>
+        </w:rPr>
+        <w:t xml:space="preserve">) espera que las coordenadas geográficas se encuentren en las columnas </w:t>
+      </w:r>
+      <w:proofErr w:type="spellStart"/>
+      <w:r>
+        <w:rPr>
+          <w:lang w:val="es-CO" w:eastAsia="es-MX"/>
+        </w:rPr>
+        <w:t>lon</w:t>
+      </w:r>
+      <w:proofErr w:type="spellEnd"/>
+      <w:r>
+        <w:rPr>
+          <w:lang w:val="es-CO" w:eastAsia="es-MX"/>
+        </w:rPr>
+        <w:t xml:space="preserve"> y </w:t>
+      </w:r>
+      <w:proofErr w:type="spellStart"/>
+      <w:r>
+        <w:rPr>
+          <w:lang w:val="es-CO" w:eastAsia="es-MX"/>
+        </w:rPr>
+        <w:t>lat</w:t>
+      </w:r>
+      <w:proofErr w:type="spellEnd"/>
+      <w:r>
+        <w:rPr>
+          <w:lang w:val="es-CO" w:eastAsia="es-MX"/>
+        </w:rPr>
+        <w:t xml:space="preserve">, por lo que estas columnas se pasan como argumentos a la función </w:t>
+      </w:r>
+      <w:proofErr w:type="spellStart"/>
+      <w:r>
+        <w:rPr>
+          <w:lang w:val="es-CO" w:eastAsia="es-MX"/>
+        </w:rPr>
+        <w:t>coords</w:t>
+      </w:r>
+      <w:proofErr w:type="spellEnd"/>
+      <w:r>
+        <w:rPr>
+          <w:lang w:val="es-CO" w:eastAsia="es-MX"/>
+        </w:rPr>
+        <w:t>=c(“</w:t>
+      </w:r>
+      <w:proofErr w:type="spellStart"/>
+      <w:r>
+        <w:rPr>
+          <w:lang w:val="es-CO" w:eastAsia="es-MX"/>
+        </w:rPr>
+        <w:t>lon</w:t>
+      </w:r>
+      <w:proofErr w:type="spellEnd"/>
+      <w:r>
+        <w:rPr>
+          <w:lang w:val="es-CO" w:eastAsia="es-MX"/>
+        </w:rPr>
+        <w:t>”,“</w:t>
+      </w:r>
+      <w:proofErr w:type="spellStart"/>
+      <w:r>
+        <w:rPr>
+          <w:lang w:val="es-CO" w:eastAsia="es-MX"/>
+        </w:rPr>
+        <w:t>lat</w:t>
+      </w:r>
+      <w:proofErr w:type="spellEnd"/>
+      <w:r>
+        <w:rPr>
+          <w:lang w:val="es-CO" w:eastAsia="es-MX"/>
+        </w:rPr>
+        <w:t xml:space="preserve">”). Además, se especifica que el sistema de referencia de coordenadas (CRS) es WGS84, el cual se indica con el código </w:t>
+      </w:r>
+      <w:proofErr w:type="spellStart"/>
+      <w:r>
+        <w:rPr>
+          <w:lang w:val="es-CO" w:eastAsia="es-MX"/>
+        </w:rPr>
+        <w:t>crs</w:t>
+      </w:r>
+      <w:proofErr w:type="spellEnd"/>
+      <w:r>
+        <w:rPr>
+          <w:lang w:val="es-CO" w:eastAsia="es-MX"/>
+        </w:rPr>
+        <w:t>=4326.</w:t>
+      </w:r>
+    </w:p>
+    <w:p>
+      <w:pPr>
+        <w:rPr>
+          <w:lang w:val="es-CO" w:eastAsia="es-MX"/>
+        </w:rPr>
+      </w:pPr>
+    </w:p>
+    <w:p>
+      <w:pPr>
+        <w:rPr>
+          <w:lang w:val="es-CO" w:eastAsia="es-MX"/>
+        </w:rPr>
+      </w:pPr>
+    </w:p>
+    <w:p>
+      <w:pPr>
+        <w:rPr>
+          <w:lang w:val="es-CO" w:eastAsia="es-MX"/>
+        </w:rPr>
+      </w:pPr>
+      <w:r>
+        <w:rPr>
+          <w:lang w:val="es-CO" w:eastAsia="es-MX"/>
+        </w:rPr>
+        <w:t>creamos un mapa interactivo de chapinero que muestra la ubicación de las casas. En particular, utiliza la biblioteca “</w:t>
+      </w:r>
+      <w:proofErr w:type="spellStart"/>
+      <w:r>
+        <w:rPr>
+          <w:lang w:val="es-CO" w:eastAsia="es-MX"/>
+        </w:rPr>
+        <w:t>leaflet</w:t>
+      </w:r>
+      <w:proofErr w:type="spellEnd"/>
+      <w:r>
+        <w:rPr>
+          <w:lang w:val="es-CO" w:eastAsia="es-MX"/>
+        </w:rPr>
+        <w:t>” para crear el mapa y “</w:t>
+      </w:r>
+      <w:proofErr w:type="spellStart"/>
+      <w:r>
+        <w:rPr>
+          <w:lang w:val="es-CO" w:eastAsia="es-MX"/>
+        </w:rPr>
+        <w:t>addTiles</w:t>
+      </w:r>
+      <w:proofErr w:type="spellEnd"/>
+      <w:r>
+        <w:rPr>
+          <w:lang w:val="es-CO" w:eastAsia="es-MX"/>
+        </w:rPr>
+        <w:t>” para agregar un fondo de mapa. Luego, utiliza la función “</w:t>
+      </w:r>
+      <w:proofErr w:type="spellStart"/>
+      <w:r>
+        <w:rPr>
+          <w:lang w:val="es-CO" w:eastAsia="es-MX"/>
+        </w:rPr>
+        <w:t>addCircles</w:t>
+      </w:r>
+      <w:proofErr w:type="spellEnd"/>
+      <w:r>
+        <w:rPr>
+          <w:lang w:val="es-CO" w:eastAsia="es-MX"/>
+        </w:rPr>
+        <w:t>” para agregar círculos a cada ubicación de la casa en el mapa, con el tamaño del círculo determinado por la variable especificada en el argumento “</w:t>
+      </w:r>
+      <w:proofErr w:type="spellStart"/>
+      <w:r>
+        <w:rPr>
+          <w:lang w:val="es-CO" w:eastAsia="es-MX"/>
+        </w:rPr>
+        <w:t>radius</w:t>
+      </w:r>
+      <w:proofErr w:type="spellEnd"/>
+      <w:r>
+        <w:rPr>
+          <w:lang w:val="es-CO" w:eastAsia="es-MX"/>
+        </w:rPr>
+        <w:t>” y el color determinado por la variable especificada en el argumento “color”. En este caso, se utiliza la función “</w:t>
+      </w:r>
+      <w:proofErr w:type="spellStart"/>
+      <w:r>
+        <w:rPr>
+          <w:lang w:val="es-CO" w:eastAsia="es-MX"/>
+        </w:rPr>
+        <w:t>addCircles</w:t>
+      </w:r>
+      <w:proofErr w:type="spellEnd"/>
+      <w:r>
+        <w:rPr>
+          <w:lang w:val="es-CO" w:eastAsia="es-MX"/>
+        </w:rPr>
+        <w:t>” en combinación con un objeto de datos llamado “</w:t>
+      </w:r>
+      <w:proofErr w:type="spellStart"/>
+      <w:r>
+        <w:rPr>
+          <w:lang w:val="es-CO" w:eastAsia="es-MX"/>
+        </w:rPr>
+        <w:t>house</w:t>
+      </w:r>
+      <w:proofErr w:type="spellEnd"/>
+      <w:r>
+        <w:rPr>
+          <w:lang w:val="es-CO" w:eastAsia="es-MX"/>
+        </w:rPr>
+        <w:t>”, que se supone que es un objeto de datos espaciales que contiene la ubicación de las casas en las variables “</w:t>
+      </w:r>
+      <w:proofErr w:type="spellStart"/>
+      <w:r>
+        <w:rPr>
+          <w:lang w:val="es-CO" w:eastAsia="es-MX"/>
+        </w:rPr>
+        <w:t>lat</w:t>
+      </w:r>
+      <w:proofErr w:type="spellEnd"/>
+      <w:r>
+        <w:rPr>
+          <w:lang w:val="es-CO" w:eastAsia="es-MX"/>
+        </w:rPr>
+        <w:t>” (latitud) y “</w:t>
+      </w:r>
+      <w:proofErr w:type="spellStart"/>
+      <w:r>
+        <w:rPr>
+          <w:lang w:val="es-CO" w:eastAsia="es-MX"/>
+        </w:rPr>
+        <w:t>lon</w:t>
+      </w:r>
+      <w:proofErr w:type="spellEnd"/>
+      <w:r>
+        <w:rPr>
+          <w:lang w:val="es-CO" w:eastAsia="es-MX"/>
+        </w:rPr>
+        <w:t>” (longitud).</w:t>
+      </w:r>
+    </w:p>
+    <w:p>
+      <w:pPr>
+        <w:rPr>
+          <w:lang w:val="es-CO" w:eastAsia="es-MX"/>
+        </w:rPr>
+      </w:pPr>
+    </w:p>
+    <w:p>
+      <w:pPr>
+        <w:rPr>
+          <w:lang w:val="es-CO" w:eastAsia="es-MX"/>
+        </w:rPr>
+      </w:pPr>
+    </w:p>
+    <w:p>
+      <w:pPr>
+        <w:rPr>
+          <w:lang w:val="es-CO" w:eastAsia="es-MX"/>
+        </w:rPr>
+      </w:pPr>
+    </w:p>
+    <w:p>
+      <w:pPr>
+        <w:rPr>
+          <w:lang w:val="es-CO" w:eastAsia="es-MX"/>
+        </w:rPr>
+      </w:pPr>
+      <w:r>
+        <w:rPr>
+          <w:lang w:val="es-CO" w:eastAsia="es-MX"/>
+        </w:rPr>
+        <w:t>El siguiente código de R utiliza la función “</w:t>
+      </w:r>
+      <w:proofErr w:type="spellStart"/>
+      <w:proofErr w:type="gramStart"/>
+      <w:r>
+        <w:rPr>
+          <w:lang w:val="es-CO" w:eastAsia="es-MX"/>
+        </w:rPr>
+        <w:t>gCentroid</w:t>
+      </w:r>
+      <w:proofErr w:type="spellEnd"/>
+      <w:r>
+        <w:rPr>
+          <w:lang w:val="es-CO" w:eastAsia="es-MX"/>
+        </w:rPr>
+        <w:t>(</w:t>
+      </w:r>
+      <w:proofErr w:type="gramEnd"/>
+      <w:r>
+        <w:rPr>
+          <w:lang w:val="es-CO" w:eastAsia="es-MX"/>
+        </w:rPr>
+        <w:t>)” del paquete “</w:t>
+      </w:r>
+      <w:proofErr w:type="spellStart"/>
+      <w:r>
+        <w:rPr>
+          <w:lang w:val="es-CO" w:eastAsia="es-MX"/>
+        </w:rPr>
+        <w:t>rgeos</w:t>
+      </w:r>
+      <w:proofErr w:type="spellEnd"/>
+      <w:r>
+        <w:rPr>
+          <w:lang w:val="es-CO" w:eastAsia="es-MX"/>
+        </w:rPr>
+        <w:t xml:space="preserve">” para calcular los </w:t>
+      </w:r>
+      <w:proofErr w:type="spellStart"/>
+      <w:r>
+        <w:rPr>
+          <w:lang w:val="es-CO" w:eastAsia="es-MX"/>
+        </w:rPr>
+        <w:t>centroides</w:t>
+      </w:r>
+      <w:proofErr w:type="spellEnd"/>
+      <w:r>
+        <w:rPr>
+          <w:lang w:val="es-CO" w:eastAsia="es-MX"/>
+        </w:rPr>
+        <w:t xml:space="preserve"> de los objetos espaciales contenidos en la columna “</w:t>
+      </w:r>
+      <w:proofErr w:type="spellStart"/>
+      <w:r>
+        <w:rPr>
+          <w:lang w:val="es-CO" w:eastAsia="es-MX"/>
+        </w:rPr>
+        <w:t>geometry</w:t>
+      </w:r>
+      <w:proofErr w:type="spellEnd"/>
+      <w:r>
+        <w:rPr>
+          <w:lang w:val="es-CO" w:eastAsia="es-MX"/>
+        </w:rPr>
+        <w:t>” de un objeto espacial llamado “</w:t>
+      </w:r>
+      <w:proofErr w:type="spellStart"/>
+      <w:r>
+        <w:rPr>
+          <w:lang w:val="es-CO" w:eastAsia="es-MX"/>
+        </w:rPr>
+        <w:t>parques_chapinero</w:t>
+      </w:r>
+      <w:proofErr w:type="spellEnd"/>
+      <w:r>
+        <w:rPr>
+          <w:lang w:val="es-CO" w:eastAsia="es-MX"/>
+        </w:rPr>
+        <w:t>”.</w:t>
+      </w:r>
+    </w:p>
+    <w:p>
+      <w:pPr>
+        <w:rPr>
+          <w:lang w:val="es-CO" w:eastAsia="es-MX"/>
+        </w:rPr>
+      </w:pPr>
+    </w:p>
+    <w:p>
+      <w:pPr>
+        <w:rPr>
+          <w:lang w:val="es-CO" w:eastAsia="es-MX"/>
+        </w:rPr>
+      </w:pPr>
+      <w:r>
+        <w:rPr>
+          <w:lang w:val="es-CO" w:eastAsia="es-MX"/>
+        </w:rPr>
+        <w:t>Para ello, primero se convierte la columna “</w:t>
+      </w:r>
+      <w:proofErr w:type="spellStart"/>
+      <w:r>
+        <w:rPr>
+          <w:lang w:val="es-CO" w:eastAsia="es-MX"/>
+        </w:rPr>
+        <w:t>geometry</w:t>
+      </w:r>
+      <w:proofErr w:type="spellEnd"/>
+      <w:r>
+        <w:rPr>
+          <w:lang w:val="es-CO" w:eastAsia="es-MX"/>
+        </w:rPr>
+        <w:t>” del objeto espacial “</w:t>
+      </w:r>
+      <w:proofErr w:type="spellStart"/>
+      <w:r>
+        <w:rPr>
+          <w:lang w:val="es-CO" w:eastAsia="es-MX"/>
+        </w:rPr>
+        <w:t>parques_chapinero</w:t>
+      </w:r>
+      <w:proofErr w:type="spellEnd"/>
+      <w:r>
+        <w:rPr>
+          <w:lang w:val="es-CO" w:eastAsia="es-MX"/>
+        </w:rPr>
+        <w:t>” a un objeto “</w:t>
+      </w:r>
+      <w:proofErr w:type="spellStart"/>
+      <w:r>
+        <w:rPr>
+          <w:lang w:val="es-CO" w:eastAsia="es-MX"/>
+        </w:rPr>
+        <w:t>Spatial</w:t>
+      </w:r>
+      <w:proofErr w:type="spellEnd"/>
+      <w:r>
+        <w:rPr>
+          <w:lang w:val="es-CO" w:eastAsia="es-MX"/>
+        </w:rPr>
+        <w:t>” utilizando la función “</w:t>
+      </w:r>
+      <w:proofErr w:type="gramStart"/>
+      <w:r>
+        <w:rPr>
+          <w:lang w:val="es-CO" w:eastAsia="es-MX"/>
+        </w:rPr>
+        <w:t>as(</w:t>
+      </w:r>
+      <w:proofErr w:type="gramEnd"/>
+      <w:r>
+        <w:rPr>
+          <w:lang w:val="es-CO" w:eastAsia="es-MX"/>
+        </w:rPr>
+        <w:t>)”. Luego, se pasa este objeto “</w:t>
+      </w:r>
+      <w:proofErr w:type="spellStart"/>
+      <w:r>
+        <w:rPr>
+          <w:lang w:val="es-CO" w:eastAsia="es-MX"/>
+        </w:rPr>
+        <w:t>Spatial</w:t>
+      </w:r>
+      <w:proofErr w:type="spellEnd"/>
+      <w:r>
+        <w:rPr>
+          <w:lang w:val="es-CO" w:eastAsia="es-MX"/>
+        </w:rPr>
+        <w:t>” como argumento a la función “</w:t>
+      </w:r>
+      <w:proofErr w:type="spellStart"/>
+      <w:proofErr w:type="gramStart"/>
+      <w:r>
+        <w:rPr>
+          <w:lang w:val="es-CO" w:eastAsia="es-MX"/>
+        </w:rPr>
+        <w:t>gCentroid</w:t>
+      </w:r>
+      <w:proofErr w:type="spellEnd"/>
+      <w:r>
+        <w:rPr>
+          <w:lang w:val="es-CO" w:eastAsia="es-MX"/>
+        </w:rPr>
+        <w:t>(</w:t>
+      </w:r>
+      <w:proofErr w:type="gramEnd"/>
+      <w:r>
+        <w:rPr>
+          <w:lang w:val="es-CO" w:eastAsia="es-MX"/>
+        </w:rPr>
+        <w:t>)”, junto con la opción “</w:t>
+      </w:r>
+      <w:proofErr w:type="spellStart"/>
+      <w:r>
+        <w:rPr>
+          <w:lang w:val="es-CO" w:eastAsia="es-MX"/>
+        </w:rPr>
+        <w:t>byid</w:t>
+      </w:r>
+      <w:proofErr w:type="spellEnd"/>
+      <w:r>
+        <w:rPr>
+          <w:lang w:val="es-CO" w:eastAsia="es-MX"/>
+        </w:rPr>
+        <w:t xml:space="preserve"> = T”, que indica que se debe calcular el </w:t>
+      </w:r>
+      <w:proofErr w:type="spellStart"/>
+      <w:r>
+        <w:rPr>
+          <w:lang w:val="es-CO" w:eastAsia="es-MX"/>
+        </w:rPr>
+        <w:t>centroide</w:t>
+      </w:r>
+      <w:proofErr w:type="spellEnd"/>
+      <w:r>
+        <w:rPr>
+          <w:lang w:val="es-CO" w:eastAsia="es-MX"/>
+        </w:rPr>
+        <w:t xml:space="preserve"> para cada objeto individual en lugar de uno para todos los objetos.</w:t>
+      </w:r>
+    </w:p>
+    <w:p>
+      <w:pPr>
+        <w:rPr>
+          <w:lang w:val="es-CO" w:eastAsia="es-MX"/>
+        </w:rPr>
+      </w:pPr>
+    </w:p>
+    <w:p>
+      <w:pPr>
+        <w:rPr>
+          <w:lang w:val="es-CO" w:eastAsia="es-MX"/>
+        </w:rPr>
+      </w:pPr>
+      <w:r>
+        <w:rPr>
+          <w:lang w:val="es-CO" w:eastAsia="es-MX"/>
+        </w:rPr>
+        <w:t>El resultado de este código es un nuevo objeto espacial llamado “</w:t>
+      </w:r>
+      <w:proofErr w:type="spellStart"/>
+      <w:r>
+        <w:rPr>
+          <w:lang w:val="es-CO" w:eastAsia="es-MX"/>
+        </w:rPr>
+        <w:t>centroides_chapinero</w:t>
+      </w:r>
+      <w:proofErr w:type="spellEnd"/>
+      <w:r>
+        <w:rPr>
+          <w:lang w:val="es-CO" w:eastAsia="es-MX"/>
+        </w:rPr>
+        <w:t xml:space="preserve">”, que contiene los </w:t>
+      </w:r>
+      <w:proofErr w:type="spellStart"/>
+      <w:r>
+        <w:rPr>
+          <w:lang w:val="es-CO" w:eastAsia="es-MX"/>
+        </w:rPr>
+        <w:t>centroides</w:t>
+      </w:r>
+      <w:proofErr w:type="spellEnd"/>
+      <w:r>
+        <w:rPr>
+          <w:lang w:val="es-CO" w:eastAsia="es-MX"/>
+        </w:rPr>
+        <w:t xml:space="preserve"> de cada objeto espacial en la columna “</w:t>
+      </w:r>
+      <w:proofErr w:type="spellStart"/>
+      <w:r>
+        <w:rPr>
+          <w:lang w:val="es-CO" w:eastAsia="es-MX"/>
+        </w:rPr>
+        <w:t>geometry</w:t>
+      </w:r>
+      <w:proofErr w:type="spellEnd"/>
+      <w:r>
+        <w:rPr>
+          <w:lang w:val="es-CO" w:eastAsia="es-MX"/>
+        </w:rPr>
+        <w:t>” del objeto espacial original “</w:t>
+      </w:r>
+      <w:proofErr w:type="spellStart"/>
+      <w:r>
+        <w:rPr>
+          <w:lang w:val="es-CO" w:eastAsia="es-MX"/>
+        </w:rPr>
+        <w:t>parques_chapinero</w:t>
+      </w:r>
+      <w:proofErr w:type="spellEnd"/>
+      <w:r>
+        <w:rPr>
+          <w:lang w:val="es-CO" w:eastAsia="es-MX"/>
+        </w:rPr>
+        <w:t xml:space="preserve">”. Este nuevo objeto puede ser utilizado para realizar operaciones espaciales adicionales, como la visualización o el análisis de la distribución espacial de los </w:t>
+      </w:r>
+      <w:proofErr w:type="spellStart"/>
+      <w:r>
+        <w:rPr>
+          <w:lang w:val="es-CO" w:eastAsia="es-MX"/>
+        </w:rPr>
+        <w:t>centroides</w:t>
+      </w:r>
+      <w:proofErr w:type="spellEnd"/>
+      <w:r>
+        <w:rPr>
+          <w:lang w:val="es-CO" w:eastAsia="es-MX"/>
+        </w:rPr>
+        <w:t>.</w:t>
+      </w:r>
+    </w:p>
+    <w:p>
+      <w:pPr>
+        <w:rPr>
+          <w:lang w:val="es-CO" w:eastAsia="es-MX"/>
+        </w:rPr>
+      </w:pPr>
+    </w:p>
+    <w:p>
+      <w:pPr>
+        <w:rPr>
+          <w:lang w:val="es-CO" w:eastAsia="es-MX"/>
+        </w:rPr>
+      </w:pPr>
+      <w:r>
+        <w:rPr>
+          <w:lang w:val="es-CO" w:eastAsia="es-MX"/>
+        </w:rPr>
+        <w:t>El siguiente código de R utiliza el paquete “</w:t>
+      </w:r>
+      <w:proofErr w:type="spellStart"/>
+      <w:r>
+        <w:rPr>
+          <w:lang w:val="es-CO" w:eastAsia="es-MX"/>
+        </w:rPr>
+        <w:t>sf</w:t>
+      </w:r>
+      <w:proofErr w:type="spellEnd"/>
+      <w:r>
+        <w:rPr>
+          <w:lang w:val="es-CO" w:eastAsia="es-MX"/>
+        </w:rPr>
+        <w:t>” para realizar operaciones espaciales con objetos espaciales.</w:t>
+      </w:r>
+    </w:p>
+    <w:p>
+      <w:pPr>
+        <w:rPr>
+          <w:lang w:val="es-CO" w:eastAsia="es-MX"/>
+        </w:rPr>
+      </w:pPr>
+    </w:p>
+    <w:p>
+      <w:pPr>
+        <w:rPr>
+          <w:lang w:val="es-CO" w:eastAsia="es-MX"/>
+        </w:rPr>
+      </w:pPr>
+      <w:r>
+        <w:rPr>
+          <w:lang w:val="es-CO" w:eastAsia="es-MX"/>
+        </w:rPr>
+        <w:t>En la primera línea, se utiliza la función “</w:t>
+      </w:r>
+      <w:proofErr w:type="spellStart"/>
+      <w:r>
+        <w:rPr>
+          <w:lang w:val="es-CO" w:eastAsia="es-MX"/>
+        </w:rPr>
+        <w:t>st_as_</w:t>
+      </w:r>
+      <w:proofErr w:type="gramStart"/>
+      <w:r>
+        <w:rPr>
+          <w:lang w:val="es-CO" w:eastAsia="es-MX"/>
+        </w:rPr>
+        <w:t>sf</w:t>
+      </w:r>
+      <w:proofErr w:type="spellEnd"/>
+      <w:r>
+        <w:rPr>
+          <w:lang w:val="es-CO" w:eastAsia="es-MX"/>
+        </w:rPr>
+        <w:t>(</w:t>
+      </w:r>
+      <w:proofErr w:type="gramEnd"/>
+      <w:r>
+        <w:rPr>
+          <w:lang w:val="es-CO" w:eastAsia="es-MX"/>
+        </w:rPr>
+        <w:t>)” para convertir el objeto espacial “</w:t>
+      </w:r>
+      <w:proofErr w:type="spellStart"/>
+      <w:r>
+        <w:rPr>
+          <w:lang w:val="es-CO" w:eastAsia="es-MX"/>
+        </w:rPr>
+        <w:t>centroides_chapinero</w:t>
+      </w:r>
+      <w:proofErr w:type="spellEnd"/>
+      <w:r>
+        <w:rPr>
+          <w:lang w:val="es-CO" w:eastAsia="es-MX"/>
+        </w:rPr>
+        <w:t>” a un objeto espacial de la clase “</w:t>
+      </w:r>
+      <w:proofErr w:type="spellStart"/>
+      <w:r>
+        <w:rPr>
+          <w:lang w:val="es-CO" w:eastAsia="es-MX"/>
+        </w:rPr>
+        <w:t>sf</w:t>
+      </w:r>
+      <w:proofErr w:type="spellEnd"/>
+      <w:r>
+        <w:rPr>
+          <w:lang w:val="es-CO" w:eastAsia="es-MX"/>
+        </w:rPr>
+        <w:t>”. Esto se hace para poder utilizar las funciones de la librería “</w:t>
+      </w:r>
+      <w:proofErr w:type="spellStart"/>
+      <w:r>
+        <w:rPr>
+          <w:lang w:val="es-CO" w:eastAsia="es-MX"/>
+        </w:rPr>
+        <w:t>sf</w:t>
+      </w:r>
+      <w:proofErr w:type="spellEnd"/>
+      <w:r>
+        <w:rPr>
+          <w:lang w:val="es-CO" w:eastAsia="es-MX"/>
+        </w:rPr>
+        <w:t>” en los siguientes pasos del código.</w:t>
+      </w:r>
+    </w:p>
+    <w:p>
+      <w:pPr>
+        <w:rPr>
+          <w:lang w:val="es-CO" w:eastAsia="es-MX"/>
+        </w:rPr>
+      </w:pPr>
+    </w:p>
+    <w:p>
+      <w:pPr>
+        <w:rPr>
+          <w:lang w:val="es-CO" w:eastAsia="es-MX"/>
+        </w:rPr>
+      </w:pPr>
+      <w:r>
+        <w:rPr>
+          <w:lang w:val="es-CO" w:eastAsia="es-MX"/>
+        </w:rPr>
+        <w:t>En la segunda línea, se utiliza la función “</w:t>
+      </w:r>
+      <w:proofErr w:type="spellStart"/>
+      <w:r>
+        <w:rPr>
+          <w:lang w:val="es-CO" w:eastAsia="es-MX"/>
+        </w:rPr>
+        <w:t>st_</w:t>
+      </w:r>
+      <w:proofErr w:type="gramStart"/>
+      <w:r>
+        <w:rPr>
+          <w:lang w:val="es-CO" w:eastAsia="es-MX"/>
+        </w:rPr>
+        <w:t>distance</w:t>
+      </w:r>
+      <w:proofErr w:type="spellEnd"/>
+      <w:r>
+        <w:rPr>
+          <w:lang w:val="es-CO" w:eastAsia="es-MX"/>
+        </w:rPr>
+        <w:t>(</w:t>
+      </w:r>
+      <w:proofErr w:type="gramEnd"/>
+      <w:r>
+        <w:rPr>
+          <w:lang w:val="es-CO" w:eastAsia="es-MX"/>
+        </w:rPr>
+        <w:t>)” para calcular la distancia entre dos conjuntos de objetos espaciales: el objeto espacial “</w:t>
+      </w:r>
+      <w:proofErr w:type="spellStart"/>
+      <w:r>
+        <w:rPr>
+          <w:lang w:val="es-CO" w:eastAsia="es-MX"/>
+        </w:rPr>
+        <w:t>df_chapinero</w:t>
+      </w:r>
+      <w:proofErr w:type="spellEnd"/>
+      <w:r>
+        <w:rPr>
+          <w:lang w:val="es-CO" w:eastAsia="es-MX"/>
+        </w:rPr>
+        <w:t>” (que se asume que contiene los parques de Chapinero en formato “</w:t>
+      </w:r>
+      <w:proofErr w:type="spellStart"/>
+      <w:r>
+        <w:rPr>
+          <w:lang w:val="es-CO" w:eastAsia="es-MX"/>
+        </w:rPr>
+        <w:t>sf</w:t>
+      </w:r>
+      <w:proofErr w:type="spellEnd"/>
+      <w:r>
+        <w:rPr>
+          <w:lang w:val="es-CO" w:eastAsia="es-MX"/>
+        </w:rPr>
+        <w:t>”) y el objeto espacial “</w:t>
+      </w:r>
+      <w:proofErr w:type="spellStart"/>
+      <w:r>
+        <w:rPr>
+          <w:lang w:val="es-CO" w:eastAsia="es-MX"/>
+        </w:rPr>
+        <w:t>centroides_chapinero_sf</w:t>
+      </w:r>
+      <w:proofErr w:type="spellEnd"/>
+      <w:r>
+        <w:rPr>
+          <w:lang w:val="es-CO" w:eastAsia="es-MX"/>
+        </w:rPr>
+        <w:t xml:space="preserve">” (que contiene los </w:t>
+      </w:r>
+      <w:proofErr w:type="spellStart"/>
+      <w:r>
+        <w:rPr>
+          <w:lang w:val="es-CO" w:eastAsia="es-MX"/>
+        </w:rPr>
+        <w:t>centroides</w:t>
+      </w:r>
+      <w:proofErr w:type="spellEnd"/>
+      <w:r>
+        <w:rPr>
+          <w:lang w:val="es-CO" w:eastAsia="es-MX"/>
+        </w:rPr>
+        <w:t xml:space="preserve"> de los parques de Chapinero en formato “</w:t>
+      </w:r>
+      <w:proofErr w:type="spellStart"/>
+      <w:r>
+        <w:rPr>
+          <w:lang w:val="es-CO" w:eastAsia="es-MX"/>
+        </w:rPr>
+        <w:t>sf</w:t>
+      </w:r>
+      <w:proofErr w:type="spellEnd"/>
+      <w:r>
+        <w:rPr>
+          <w:lang w:val="es-CO" w:eastAsia="es-MX"/>
+        </w:rPr>
+        <w:t>”).</w:t>
+      </w:r>
+    </w:p>
+    <w:p>
+      <w:pPr>
+        <w:rPr>
+          <w:lang w:val="es-CO" w:eastAsia="es-MX"/>
+        </w:rPr>
+      </w:pPr>
+    </w:p>
+    <w:p>
+      <w:pPr>
+        <w:rPr>
+          <w:lang w:val="es-CO" w:eastAsia="es-MX"/>
+        </w:rPr>
+      </w:pPr>
+      <w:r>
+        <w:rPr>
+          <w:lang w:val="es-CO" w:eastAsia="es-MX"/>
+        </w:rPr>
+        <w:t>El resultado de esta línea de código es una matriz de distancia que contiene las distancias euclidianas entre cada punto en “</w:t>
+      </w:r>
+      <w:proofErr w:type="spellStart"/>
+      <w:r>
+        <w:rPr>
+          <w:lang w:val="es-CO" w:eastAsia="es-MX"/>
+        </w:rPr>
+        <w:t>df_chapinero</w:t>
+      </w:r>
+      <w:proofErr w:type="spellEnd"/>
+      <w:r>
+        <w:rPr>
+          <w:lang w:val="es-CO" w:eastAsia="es-MX"/>
+        </w:rPr>
+        <w:t xml:space="preserve">” y cada </w:t>
+      </w:r>
+      <w:proofErr w:type="spellStart"/>
+      <w:r>
+        <w:rPr>
+          <w:lang w:val="es-CO" w:eastAsia="es-MX"/>
+        </w:rPr>
+        <w:t>centroide</w:t>
+      </w:r>
+      <w:proofErr w:type="spellEnd"/>
+      <w:r>
+        <w:rPr>
+          <w:lang w:val="es-CO" w:eastAsia="es-MX"/>
+        </w:rPr>
+        <w:t xml:space="preserve"> en “</w:t>
+      </w:r>
+      <w:proofErr w:type="spellStart"/>
+      <w:r>
+        <w:rPr>
+          <w:lang w:val="es-CO" w:eastAsia="es-MX"/>
+        </w:rPr>
+        <w:t>centroides_chapinero_sf</w:t>
+      </w:r>
+      <w:proofErr w:type="spellEnd"/>
+      <w:r>
+        <w:rPr>
+          <w:lang w:val="es-CO" w:eastAsia="es-MX"/>
+        </w:rPr>
+        <w:t xml:space="preserve">”. Esta matriz de distancia puede ser utilizada para realizar análisis de agrupamiento espacial o para visualizar la distribución de los parques de Chapinero en relación a sus </w:t>
+      </w:r>
+      <w:proofErr w:type="spellStart"/>
+      <w:r>
+        <w:rPr>
+          <w:lang w:val="es-CO" w:eastAsia="es-MX"/>
+        </w:rPr>
+        <w:t>centroides</w:t>
+      </w:r>
+      <w:proofErr w:type="spellEnd"/>
+      <w:r>
+        <w:rPr>
+          <w:lang w:val="es-CO" w:eastAsia="es-MX"/>
+        </w:rPr>
+        <w:t>.</w:t>
+      </w:r>
+    </w:p>
+    <w:p>
+      <w:pPr>
+        <w:rPr>
+          <w:lang w:val="es-CO" w:eastAsia="es-MX"/>
+        </w:rPr>
+      </w:pPr>
+    </w:p>
+    <w:p>
+      <w:pPr>
+        <w:rPr>
+          <w:lang w:val="es-CO" w:eastAsia="es-MX"/>
+        </w:rPr>
+      </w:pPr>
+      <w:r>
+        <w:rPr>
+          <w:lang w:val="es-CO" w:eastAsia="es-MX"/>
+        </w:rPr>
+        <w:t>La nueva columna contendrá el valor mínimo de cada fila de una matriz llamada “</w:t>
+      </w:r>
+      <w:proofErr w:type="spellStart"/>
+      <w:r>
+        <w:rPr>
+          <w:lang w:val="es-CO" w:eastAsia="es-MX"/>
+        </w:rPr>
+        <w:t>dist_bar</w:t>
+      </w:r>
+      <w:proofErr w:type="spellEnd"/>
+      <w:r>
+        <w:rPr>
+          <w:lang w:val="es-CO" w:eastAsia="es-MX"/>
+        </w:rPr>
+        <w:t xml:space="preserve">”, que se asume que tiene el mismo número de filas que el </w:t>
+      </w:r>
+      <w:proofErr w:type="spellStart"/>
+      <w:r>
+        <w:rPr>
+          <w:lang w:val="es-CO" w:eastAsia="es-MX"/>
+        </w:rPr>
+        <w:t>dataframe</w:t>
+      </w:r>
+      <w:proofErr w:type="spellEnd"/>
+      <w:r>
+        <w:rPr>
+          <w:lang w:val="es-CO" w:eastAsia="es-MX"/>
+        </w:rPr>
+        <w:t xml:space="preserve"> “</w:t>
+      </w:r>
+      <w:proofErr w:type="spellStart"/>
+      <w:r>
+        <w:rPr>
+          <w:lang w:val="es-CO" w:eastAsia="es-MX"/>
+        </w:rPr>
+        <w:t>df_chapinero</w:t>
+      </w:r>
+      <w:proofErr w:type="spellEnd"/>
+      <w:r>
+        <w:rPr>
+          <w:lang w:val="es-CO" w:eastAsia="es-MX"/>
+        </w:rPr>
+        <w:t>”.</w:t>
+      </w:r>
+    </w:p>
+    <w:p>
+      <w:pPr>
+        <w:rPr>
+          <w:lang w:val="es-CO" w:eastAsia="es-MX"/>
+        </w:rPr>
+      </w:pPr>
+    </w:p>
+    <w:p>
+      <w:pPr>
+        <w:rPr>
+          <w:lang w:val="es-CO" w:eastAsia="es-MX"/>
+        </w:rPr>
+      </w:pPr>
+      <w:r>
+        <w:rPr>
+          <w:lang w:val="es-CO" w:eastAsia="es-MX"/>
+        </w:rPr>
+        <w:lastRenderedPageBreak/>
+        <w:t>La función “</w:t>
+      </w:r>
+      <w:proofErr w:type="spellStart"/>
+      <w:proofErr w:type="gramStart"/>
+      <w:r>
+        <w:rPr>
+          <w:lang w:val="es-CO" w:eastAsia="es-MX"/>
+        </w:rPr>
+        <w:t>apply</w:t>
+      </w:r>
+      <w:proofErr w:type="spellEnd"/>
+      <w:r>
+        <w:rPr>
+          <w:lang w:val="es-CO" w:eastAsia="es-MX"/>
+        </w:rPr>
+        <w:t>(</w:t>
+      </w:r>
+      <w:proofErr w:type="gramEnd"/>
+      <w:r>
+        <w:rPr>
+          <w:lang w:val="es-CO" w:eastAsia="es-MX"/>
+        </w:rPr>
+        <w:t>)” se utiliza para aplicar una función a cada fila de la matriz “</w:t>
+      </w:r>
+      <w:proofErr w:type="spellStart"/>
+      <w:r>
+        <w:rPr>
+          <w:lang w:val="es-CO" w:eastAsia="es-MX"/>
+        </w:rPr>
+        <w:t>dist_bar</w:t>
+      </w:r>
+      <w:proofErr w:type="spellEnd"/>
+      <w:r>
+        <w:rPr>
+          <w:lang w:val="es-CO" w:eastAsia="es-MX"/>
+        </w:rPr>
+        <w:t>”. En este caso, la función que se está aplicando es “</w:t>
+      </w:r>
+      <w:proofErr w:type="gramStart"/>
+      <w:r>
+        <w:rPr>
+          <w:lang w:val="es-CO" w:eastAsia="es-MX"/>
+        </w:rPr>
+        <w:t>min(</w:t>
+      </w:r>
+      <w:proofErr w:type="gramEnd"/>
+      <w:r>
+        <w:rPr>
+          <w:lang w:val="es-CO" w:eastAsia="es-MX"/>
+        </w:rPr>
+        <w:t>)”, que devuelve el valor mínimo de un vector. El argumento “1” en la función “</w:t>
+      </w:r>
+      <w:proofErr w:type="spellStart"/>
+      <w:proofErr w:type="gramStart"/>
+      <w:r>
+        <w:rPr>
+          <w:lang w:val="es-CO" w:eastAsia="es-MX"/>
+        </w:rPr>
+        <w:t>apply</w:t>
+      </w:r>
+      <w:proofErr w:type="spellEnd"/>
+      <w:r>
+        <w:rPr>
+          <w:lang w:val="es-CO" w:eastAsia="es-MX"/>
+        </w:rPr>
+        <w:t>(</w:t>
+      </w:r>
+      <w:proofErr w:type="gramEnd"/>
+      <w:r>
+        <w:rPr>
+          <w:lang w:val="es-CO" w:eastAsia="es-MX"/>
+        </w:rPr>
+        <w:t>)” indica que se debe aplicar la función a cada fila de la matriz.</w:t>
+      </w:r>
+    </w:p>
+    <w:p>
+      <w:pPr>
+        <w:rPr>
+          <w:lang w:val="es-CO" w:eastAsia="es-MX"/>
+        </w:rPr>
+      </w:pPr>
+    </w:p>
+    <w:p>
+      <w:pPr>
+        <w:rPr>
+          <w:lang w:val="es-CO" w:eastAsia="es-MX"/>
+        </w:rPr>
+      </w:pPr>
+      <w:r>
+        <w:rPr>
+          <w:lang w:val="es-CO" w:eastAsia="es-MX"/>
+        </w:rPr>
+        <w:t>Por lo tanto, el resultado de este código es que se añade una nueva columna a “</w:t>
+      </w:r>
+      <w:proofErr w:type="spellStart"/>
+      <w:r>
+        <w:rPr>
+          <w:lang w:val="es-CO" w:eastAsia="es-MX"/>
+        </w:rPr>
+        <w:t>df_chapinero</w:t>
+      </w:r>
+      <w:proofErr w:type="spellEnd"/>
+      <w:r>
+        <w:rPr>
+          <w:lang w:val="es-CO" w:eastAsia="es-MX"/>
+        </w:rPr>
+        <w:t>” que contiene el valor mínimo de cada fila de la matriz “</w:t>
+      </w:r>
+      <w:proofErr w:type="spellStart"/>
+      <w:r>
+        <w:rPr>
+          <w:lang w:val="es-CO" w:eastAsia="es-MX"/>
+        </w:rPr>
+        <w:t>dist_bar</w:t>
+      </w:r>
+      <w:proofErr w:type="spellEnd"/>
+      <w:r>
+        <w:rPr>
+          <w:lang w:val="es-CO" w:eastAsia="es-MX"/>
+        </w:rPr>
+        <w:t>”. Esto puede ser útil para realizar análisis o visualizaciones que involucren la distancia mínima entre cada parque en “</w:t>
+      </w:r>
+      <w:proofErr w:type="spellStart"/>
+      <w:r>
+        <w:rPr>
+          <w:lang w:val="es-CO" w:eastAsia="es-MX"/>
+        </w:rPr>
+        <w:t>df_chapinero</w:t>
+      </w:r>
+      <w:proofErr w:type="spellEnd"/>
+      <w:r>
+        <w:rPr>
+          <w:lang w:val="es-CO" w:eastAsia="es-MX"/>
+        </w:rPr>
+        <w:t>” y una serie de barras en “</w:t>
+      </w:r>
+      <w:proofErr w:type="spellStart"/>
+      <w:r>
+        <w:rPr>
+          <w:lang w:val="es-CO" w:eastAsia="es-MX"/>
+        </w:rPr>
+        <w:t>dist_bar</w:t>
+      </w:r>
+      <w:proofErr w:type="spellEnd"/>
+      <w:r>
+        <w:rPr>
+          <w:lang w:val="es-CO" w:eastAsia="es-MX"/>
+        </w:rPr>
+        <w:t>”.</w:t>
+      </w:r>
+    </w:p>
+    <w:p>
+      <w:pPr>
+        <w:rPr>
+          <w:lang w:val="es-CO" w:eastAsia="es-MX"/>
+        </w:rPr>
+      </w:pPr>
+    </w:p>
+    <w:p>
+      <w:pPr>
+        <w:rPr>
+          <w:b/>
+          <w:i/>
+          <w:lang w:val="es-CO" w:eastAsia="es-MX"/>
+        </w:rPr>
+      </w:pPr>
+      <w:r>
+        <w:rPr>
+          <w:b/>
+          <w:i/>
+          <w:lang w:val="es-CO" w:eastAsia="es-MX"/>
+        </w:rPr>
+        <w:t>Chapinero - distancia al parque de la 93</w:t>
+      </w:r>
+    </w:p>
+    <w:p>
+      <w:pPr>
+        <w:rPr>
+          <w:lang w:val="es-CO" w:eastAsia="es-MX"/>
+        </w:rPr>
+      </w:pPr>
+    </w:p>
+    <w:p>
+      <w:pPr>
+        <w:rPr>
+          <w:lang w:val="es-CO" w:eastAsia="es-MX"/>
         </w:rPr>
       </w:pPr>
     </w:p>
@@ -947,7 +2347,7 @@
 </file>
 
 <file path=word/endnotes.xml><?xml version="1.0" encoding="utf-8"?>
-<w:endnotes xmlns:wpc="http://schemas.microsoft.com/office/word/2010/wordprocessingCanvas" xmlns:cx="http://schemas.microsoft.com/office/drawing/2014/chartex" xmlns:cx1="http://schemas.microsoft.com/office/drawing/2015/9/8/chartex" xmlns:cx2="http://schemas.microsoft.com/office/drawing/2015/10/21/chartex" xmlns:cx3="http://schemas.microsoft.com/office/drawing/2016/5/9/chartex" xmlns:cx4="http://schemas.microsoft.com/office/drawing/2016/5/10/chartex" xmlns:cx5="http://schemas.microsoft.com/office/drawing/2016/5/11/chartex" xmlns:cx6="http://schemas.microsoft.com/office/drawing/2016/5/12/chartex" xmlns:cx7="http://schemas.microsoft.com/office/drawing/2016/5/13/chartex" xmlns:cx8="http://schemas.microsoft.com/office/drawing/2016/5/14/chartex" xmlns:mc="http://schemas.openxmlformats.org/markup-compatibility/2006" xmlns:aink="http://schemas.microsoft.com/office/drawing/2016/ink" xmlns:am3d="http://schemas.microsoft.com/office/drawing/2017/model3d" xmlns:o="urn:schemas-microsoft-com:office:office" xmlns:oel="http://schemas.microsoft.com/office/2019/extlst" xmlns:r="http://schemas.openxmlformats.org/officeDocument/2006/relationships" xmlns:m="http://schemas.openxmlformats.org/officeDocument/2006/math" xmlns:v="urn:schemas-microsoft-com:vml" xmlns:wp14="http://schemas.microsoft.com/office/word/2010/wordprocessingDrawing" xmlns:wp="http://schemas.openxmlformats.org/drawingml/2006/wordprocessingDrawing" xmlns:w10="urn:schemas-microsoft-com:office:word" xmlns:w="http://schemas.openxmlformats.org/wordprocessingml/2006/main" xmlns:w14="http://schemas.microsoft.com/office/word/2010/wordml" xmlns:w15="http://schemas.microsoft.com/office/word/2012/wordml" xmlns:w16cex="http://schemas.microsoft.com/office/word/2018/wordml/cex" xmlns:w16cid="http://schemas.microsoft.com/office/word/2016/wordml/cid" xmlns:w16="http://schemas.microsoft.com/office/word/2018/wordml" xmlns:w16sdtdh="http://schemas.microsoft.com/office/word/2020/wordml/sdtdatahash" xmlns:w16se="http://schemas.microsoft.com/office/word/2015/wordml/symex" xmlns:wpg="http://schemas.microsoft.com/office/word/2010/wordprocessingGroup" xmlns:wpi="http://schemas.microsoft.com/office/word/2010/wordprocessingInk" xmlns:wne="http://schemas.microsoft.com/office/word/2006/wordml" xmlns:wps="http://schemas.microsoft.com/office/word/2010/wordprocessingShape" mc:Ignorable="w14 w15 w16se w16cid w16 w16cex w16sdtdh wp14">
+<w:endnotes xmlns:wpc="http://schemas.microsoft.com/office/word/2010/wordprocessingCanvas" xmlns:cx="http://schemas.microsoft.com/office/drawing/2014/chartex" xmlns:mc="http://schemas.openxmlformats.org/markup-compatibility/2006" xmlns:o="urn:schemas-microsoft-com:office:office" xmlns:r="http://schemas.openxmlformats.org/officeDocument/2006/relationships" xmlns:m="http://schemas.openxmlformats.org/officeDocument/2006/math" xmlns:v="urn:schemas-microsoft-com:vml" xmlns:wp14="http://schemas.microsoft.com/office/word/2010/wordprocessingDrawing" xmlns:wp="http://schemas.openxmlformats.org/drawingml/2006/wordprocessingDrawing" xmlns:w10="urn:schemas-microsoft-com:office:word" xmlns:w="http://schemas.openxmlformats.org/wordprocessingml/2006/main" xmlns:w14="http://schemas.microsoft.com/office/word/2010/wordml" xmlns:w15="http://schemas.microsoft.com/office/word/2012/wordml" xmlns:w16se="http://schemas.microsoft.com/office/word/2015/wordml/symex" xmlns:wpg="http://schemas.microsoft.com/office/word/2010/wordprocessingGroup" xmlns:wpi="http://schemas.microsoft.com/office/word/2010/wordprocessingInk" xmlns:wne="http://schemas.microsoft.com/office/word/2006/wordml" xmlns:wps="http://schemas.microsoft.com/office/word/2010/wordprocessingShape" mc:Ignorable="w14 w15 w16se wp14">
   <w:endnote w:type="separator" w:id="-1">
     <w:p>
       <w:r>
@@ -969,7 +2369,7 @@
 </file>
 
 <file path=word/footer1.xml><?xml version="1.0" encoding="utf-8"?>
-<w:ftr xmlns:wpc="http://schemas.microsoft.com/office/word/2010/wordprocessingCanvas" xmlns:cx="http://schemas.microsoft.com/office/drawing/2014/chartex" xmlns:cx1="http://schemas.microsoft.com/office/drawing/2015/9/8/chartex" xmlns:cx2="http://schemas.microsoft.com/office/drawing/2015/10/21/chartex" xmlns:cx3="http://schemas.microsoft.com/office/drawing/2016/5/9/chartex" xmlns:cx4="http://schemas.microsoft.com/office/drawing/2016/5/10/chartex" xmlns:cx5="http://schemas.microsoft.com/office/drawing/2016/5/11/chartex" xmlns:cx6="http://schemas.microsoft.com/office/drawing/2016/5/12/chartex" xmlns:cx7="http://schemas.microsoft.com/office/drawing/2016/5/13/chartex" xmlns:cx8="http://schemas.microsoft.com/office/drawing/2016/5/14/chartex" xmlns:mc="http://schemas.openxmlformats.org/markup-compatibility/2006" xmlns:aink="http://schemas.microsoft.com/office/drawing/2016/ink" xmlns:am3d="http://schemas.microsoft.com/office/drawing/2017/model3d" xmlns:o="urn:schemas-microsoft-com:office:office" xmlns:oel="http://schemas.microsoft.com/office/2019/extlst" xmlns:r="http://schemas.openxmlformats.org/officeDocument/2006/relationships" xmlns:m="http://schemas.openxmlformats.org/officeDocument/2006/math" xmlns:v="urn:schemas-microsoft-com:vml" xmlns:wp14="http://schemas.microsoft.com/office/word/2010/wordprocessingDrawing" xmlns:wp="http://schemas.openxmlformats.org/drawingml/2006/wordprocessingDrawing" xmlns:w10="urn:schemas-microsoft-com:office:word" xmlns:w="http://schemas.openxmlformats.org/wordprocessingml/2006/main" xmlns:w14="http://schemas.microsoft.com/office/word/2010/wordml" xmlns:w15="http://schemas.microsoft.com/office/word/2012/wordml" xmlns:w16cex="http://schemas.microsoft.com/office/word/2018/wordml/cex" xmlns:w16cid="http://schemas.microsoft.com/office/word/2016/wordml/cid" xmlns:w16="http://schemas.microsoft.com/office/word/2018/wordml" xmlns:w16sdtdh="http://schemas.microsoft.com/office/word/2020/wordml/sdtdatahash" xmlns:w16se="http://schemas.microsoft.com/office/word/2015/wordml/symex" xmlns:wpg="http://schemas.microsoft.com/office/word/2010/wordprocessingGroup" xmlns:wpi="http://schemas.microsoft.com/office/word/2010/wordprocessingInk" xmlns:wne="http://schemas.microsoft.com/office/word/2006/wordml" xmlns:wps="http://schemas.microsoft.com/office/word/2010/wordprocessingShape" mc:Ignorable="w14 w15 w16se w16cid w16 w16cex w16sdtdh wp14">
+<w:ftr xmlns:wpc="http://schemas.microsoft.com/office/word/2010/wordprocessingCanvas" xmlns:cx="http://schemas.microsoft.com/office/drawing/2014/chartex" xmlns:mc="http://schemas.openxmlformats.org/markup-compatibility/2006" xmlns:o="urn:schemas-microsoft-com:office:office" xmlns:r="http://schemas.openxmlformats.org/officeDocument/2006/relationships" xmlns:m="http://schemas.openxmlformats.org/officeDocument/2006/math" xmlns:v="urn:schemas-microsoft-com:vml" xmlns:wp14="http://schemas.microsoft.com/office/word/2010/wordprocessingDrawing" xmlns:wp="http://schemas.openxmlformats.org/drawingml/2006/wordprocessingDrawing" xmlns:w10="urn:schemas-microsoft-com:office:word" xmlns:w="http://schemas.openxmlformats.org/wordprocessingml/2006/main" xmlns:w14="http://schemas.microsoft.com/office/word/2010/wordml" xmlns:w15="http://schemas.microsoft.com/office/word/2012/wordml" xmlns:w16se="http://schemas.microsoft.com/office/word/2015/wordml/symex" xmlns:wpg="http://schemas.microsoft.com/office/word/2010/wordprocessingGroup" xmlns:wpi="http://schemas.microsoft.com/office/word/2010/wordprocessingInk" xmlns:wne="http://schemas.microsoft.com/office/word/2006/wordml" xmlns:wps="http://schemas.microsoft.com/office/word/2010/wordprocessingShape" mc:Ignorable="w14 w15 w16se wp14">
   <w:sdt>
     <w:sdtPr>
       <w:rPr>
@@ -981,6 +2381,11 @@
         <w:docPartUnique/>
       </w:docPartObj>
     </w:sdtPr>
+    <w:sdtEndPr>
+      <w:rPr>
+        <w:rStyle w:val="Nmerodepgina"/>
+      </w:rPr>
+    </w:sdtEndPr>
     <w:sdtContent>
       <w:p>
         <w:pPr>
@@ -1020,7 +2425,7 @@
 </file>
 
 <file path=word/footer2.xml><?xml version="1.0" encoding="utf-8"?>
-<w:ftr xmlns:wpc="http://schemas.microsoft.com/office/word/2010/wordprocessingCanvas" xmlns:cx="http://schemas.microsoft.com/office/drawing/2014/chartex" xmlns:cx1="http://schemas.microsoft.com/office/drawing/2015/9/8/chartex" xmlns:cx2="http://schemas.microsoft.com/office/drawing/2015/10/21/chartex" xmlns:cx3="http://schemas.microsoft.com/office/drawing/2016/5/9/chartex" xmlns:cx4="http://schemas.microsoft.com/office/drawing/2016/5/10/chartex" xmlns:cx5="http://schemas.microsoft.com/office/drawing/2016/5/11/chartex" xmlns:cx6="http://schemas.microsoft.com/office/drawing/2016/5/12/chartex" xmlns:cx7="http://schemas.microsoft.com/office/drawing/2016/5/13/chartex" xmlns:cx8="http://schemas.microsoft.com/office/drawing/2016/5/14/chartex" xmlns:mc="http://schemas.openxmlformats.org/markup-compatibility/2006" xmlns:aink="http://schemas.microsoft.com/office/drawing/2016/ink" xmlns:am3d="http://schemas.microsoft.com/office/drawing/2017/model3d" xmlns:o="urn:schemas-microsoft-com:office:office" xmlns:oel="http://schemas.microsoft.com/office/2019/extlst" xmlns:r="http://schemas.openxmlformats.org/officeDocument/2006/relationships" xmlns:m="http://schemas.openxmlformats.org/officeDocument/2006/math" xmlns:v="urn:schemas-microsoft-com:vml" xmlns:wp14="http://schemas.microsoft.com/office/word/2010/wordprocessingDrawing" xmlns:wp="http://schemas.openxmlformats.org/drawingml/2006/wordprocessingDrawing" xmlns:w10="urn:schemas-microsoft-com:office:word" xmlns:w="http://schemas.openxmlformats.org/wordprocessingml/2006/main" xmlns:w14="http://schemas.microsoft.com/office/word/2010/wordml" xmlns:w15="http://schemas.microsoft.com/office/word/2012/wordml" xmlns:w16cex="http://schemas.microsoft.com/office/word/2018/wordml/cex" xmlns:w16cid="http://schemas.microsoft.com/office/word/2016/wordml/cid" xmlns:w16="http://schemas.microsoft.com/office/word/2018/wordml" xmlns:w16sdtdh="http://schemas.microsoft.com/office/word/2020/wordml/sdtdatahash" xmlns:w16se="http://schemas.microsoft.com/office/word/2015/wordml/symex" xmlns:wpg="http://schemas.microsoft.com/office/word/2010/wordprocessingGroup" xmlns:wpi="http://schemas.microsoft.com/office/word/2010/wordprocessingInk" xmlns:wne="http://schemas.microsoft.com/office/word/2006/wordml" xmlns:wps="http://schemas.microsoft.com/office/word/2010/wordprocessingShape" mc:Ignorable="w14 w15 w16se w16cid w16 w16cex w16sdtdh wp14">
+<w:ftr xmlns:wpc="http://schemas.microsoft.com/office/word/2010/wordprocessingCanvas" xmlns:cx="http://schemas.microsoft.com/office/drawing/2014/chartex" xmlns:mc="http://schemas.openxmlformats.org/markup-compatibility/2006" xmlns:o="urn:schemas-microsoft-com:office:office" xmlns:r="http://schemas.openxmlformats.org/officeDocument/2006/relationships" xmlns:m="http://schemas.openxmlformats.org/officeDocument/2006/math" xmlns:v="urn:schemas-microsoft-com:vml" xmlns:wp14="http://schemas.microsoft.com/office/word/2010/wordprocessingDrawing" xmlns:wp="http://schemas.openxmlformats.org/drawingml/2006/wordprocessingDrawing" xmlns:w10="urn:schemas-microsoft-com:office:word" xmlns:w="http://schemas.openxmlformats.org/wordprocessingml/2006/main" xmlns:w14="http://schemas.microsoft.com/office/word/2010/wordml" xmlns:w15="http://schemas.microsoft.com/office/word/2012/wordml" xmlns:w16se="http://schemas.microsoft.com/office/word/2015/wordml/symex" xmlns:wpg="http://schemas.microsoft.com/office/word/2010/wordprocessingGroup" xmlns:wpi="http://schemas.microsoft.com/office/word/2010/wordprocessingInk" xmlns:wne="http://schemas.microsoft.com/office/word/2006/wordml" xmlns:wps="http://schemas.microsoft.com/office/word/2010/wordprocessingShape" mc:Ignorable="w14 w15 w16se wp14">
   <w:sdt>
     <w:sdtPr>
       <w:rPr>
@@ -1034,6 +2439,11 @@
         <w:docPartUnique/>
       </w:docPartObj>
     </w:sdtPr>
+    <w:sdtEndPr>
+      <w:rPr>
+        <w:rStyle w:val="Nmerodepgina"/>
+      </w:rPr>
+    </w:sdtEndPr>
     <w:sdtContent>
       <w:p>
         <w:pPr>
@@ -1084,7 +2494,7 @@
             <w:bCs/>
             <w:noProof/>
           </w:rPr>
-          <w:t>2</w:t>
+          <w:t>3</w:t>
         </w:r>
         <w:r>
           <w:rPr>
@@ -1118,7 +2528,7 @@
 </file>
 
 <file path=word/footer3.xml><?xml version="1.0" encoding="utf-8"?>
-<w:ftr xmlns:wpc="http://schemas.microsoft.com/office/word/2010/wordprocessingCanvas" xmlns:cx="http://schemas.microsoft.com/office/drawing/2014/chartex" xmlns:cx1="http://schemas.microsoft.com/office/drawing/2015/9/8/chartex" xmlns:cx2="http://schemas.microsoft.com/office/drawing/2015/10/21/chartex" xmlns:cx3="http://schemas.microsoft.com/office/drawing/2016/5/9/chartex" xmlns:cx4="http://schemas.microsoft.com/office/drawing/2016/5/10/chartex" xmlns:cx5="http://schemas.microsoft.com/office/drawing/2016/5/11/chartex" xmlns:cx6="http://schemas.microsoft.com/office/drawing/2016/5/12/chartex" xmlns:cx7="http://schemas.microsoft.com/office/drawing/2016/5/13/chartex" xmlns:cx8="http://schemas.microsoft.com/office/drawing/2016/5/14/chartex" xmlns:mc="http://schemas.openxmlformats.org/markup-compatibility/2006" xmlns:aink="http://schemas.microsoft.com/office/drawing/2016/ink" xmlns:am3d="http://schemas.microsoft.com/office/drawing/2017/model3d" xmlns:o="urn:schemas-microsoft-com:office:office" xmlns:oel="http://schemas.microsoft.com/office/2019/extlst" xmlns:r="http://schemas.openxmlformats.org/officeDocument/2006/relationships" xmlns:m="http://schemas.openxmlformats.org/officeDocument/2006/math" xmlns:v="urn:schemas-microsoft-com:vml" xmlns:wp14="http://schemas.microsoft.com/office/word/2010/wordprocessingDrawing" xmlns:wp="http://schemas.openxmlformats.org/drawingml/2006/wordprocessingDrawing" xmlns:w10="urn:schemas-microsoft-com:office:word" xmlns:w="http://schemas.openxmlformats.org/wordprocessingml/2006/main" xmlns:w14="http://schemas.microsoft.com/office/word/2010/wordml" xmlns:w15="http://schemas.microsoft.com/office/word/2012/wordml" xmlns:w16cex="http://schemas.microsoft.com/office/word/2018/wordml/cex" xmlns:w16cid="http://schemas.microsoft.com/office/word/2016/wordml/cid" xmlns:w16="http://schemas.microsoft.com/office/word/2018/wordml" xmlns:w16sdtdh="http://schemas.microsoft.com/office/word/2020/wordml/sdtdatahash" xmlns:w16se="http://schemas.microsoft.com/office/word/2015/wordml/symex" xmlns:wpg="http://schemas.microsoft.com/office/word/2010/wordprocessingGroup" xmlns:wpi="http://schemas.microsoft.com/office/word/2010/wordprocessingInk" xmlns:wne="http://schemas.microsoft.com/office/word/2006/wordml" xmlns:wps="http://schemas.microsoft.com/office/word/2010/wordprocessingShape" mc:Ignorable="w14 w15 w16se w16cid w16 w16cex w16sdtdh wp14">
+<w:ftr xmlns:wpc="http://schemas.microsoft.com/office/word/2010/wordprocessingCanvas" xmlns:cx="http://schemas.microsoft.com/office/drawing/2014/chartex" xmlns:mc="http://schemas.openxmlformats.org/markup-compatibility/2006" xmlns:o="urn:schemas-microsoft-com:office:office" xmlns:r="http://schemas.openxmlformats.org/officeDocument/2006/relationships" xmlns:m="http://schemas.openxmlformats.org/officeDocument/2006/math" xmlns:v="urn:schemas-microsoft-com:vml" xmlns:wp14="http://schemas.microsoft.com/office/word/2010/wordprocessingDrawing" xmlns:wp="http://schemas.openxmlformats.org/drawingml/2006/wordprocessingDrawing" xmlns:w10="urn:schemas-microsoft-com:office:word" xmlns:w="http://schemas.openxmlformats.org/wordprocessingml/2006/main" xmlns:w14="http://schemas.microsoft.com/office/word/2010/wordml" xmlns:w15="http://schemas.microsoft.com/office/word/2012/wordml" xmlns:w16se="http://schemas.microsoft.com/office/word/2015/wordml/symex" xmlns:wpg="http://schemas.microsoft.com/office/word/2010/wordprocessingGroup" xmlns:wpi="http://schemas.microsoft.com/office/word/2010/wordprocessingInk" xmlns:wne="http://schemas.microsoft.com/office/word/2006/wordml" xmlns:wps="http://schemas.microsoft.com/office/word/2010/wordprocessingShape" mc:Ignorable="w14 w15 w16se wp14">
   <w:sdt>
     <w:sdtPr>
       <w:rPr>
@@ -1132,6 +2542,11 @@
         <w:docPartUnique/>
       </w:docPartObj>
     </w:sdtPr>
+    <w:sdtEndPr>
+      <w:rPr>
+        <w:rStyle w:val="Nmerodepgina"/>
+      </w:rPr>
+    </w:sdtEndPr>
     <w:sdtContent>
       <w:p>
         <w:pPr>
@@ -1212,7 +2627,7 @@
 </file>
 
 <file path=word/footnotes.xml><?xml version="1.0" encoding="utf-8"?>
-<w:footnotes xmlns:wpc="http://schemas.microsoft.com/office/word/2010/wordprocessingCanvas" xmlns:cx="http://schemas.microsoft.com/office/drawing/2014/chartex" xmlns:cx1="http://schemas.microsoft.com/office/drawing/2015/9/8/chartex" xmlns:cx2="http://schemas.microsoft.com/office/drawing/2015/10/21/chartex" xmlns:cx3="http://schemas.microsoft.com/office/drawing/2016/5/9/chartex" xmlns:cx4="http://schemas.microsoft.com/office/drawing/2016/5/10/chartex" xmlns:cx5="http://schemas.microsoft.com/office/drawing/2016/5/11/chartex" xmlns:cx6="http://schemas.microsoft.com/office/drawing/2016/5/12/chartex" xmlns:cx7="http://schemas.microsoft.com/office/drawing/2016/5/13/chartex" xmlns:cx8="http://schemas.microsoft.com/office/drawing/2016/5/14/chartex" xmlns:mc="http://schemas.openxmlformats.org/markup-compatibility/2006" xmlns:aink="http://schemas.microsoft.com/office/drawing/2016/ink" xmlns:am3d="http://schemas.microsoft.com/office/drawing/2017/model3d" xmlns:o="urn:schemas-microsoft-com:office:office" xmlns:oel="http://schemas.microsoft.com/office/2019/extlst" xmlns:r="http://schemas.openxmlformats.org/officeDocument/2006/relationships" xmlns:m="http://schemas.openxmlformats.org/officeDocument/2006/math" xmlns:v="urn:schemas-microsoft-com:vml" xmlns:wp14="http://schemas.microsoft.com/office/word/2010/wordprocessingDrawing" xmlns:wp="http://schemas.openxmlformats.org/drawingml/2006/wordprocessingDrawing" xmlns:w10="urn:schemas-microsoft-com:office:word" xmlns:w="http://schemas.openxmlformats.org/wordprocessingml/2006/main" xmlns:w14="http://schemas.microsoft.com/office/word/2010/wordml" xmlns:w15="http://schemas.microsoft.com/office/word/2012/wordml" xmlns:w16cex="http://schemas.microsoft.com/office/word/2018/wordml/cex" xmlns:w16cid="http://schemas.microsoft.com/office/word/2016/wordml/cid" xmlns:w16="http://schemas.microsoft.com/office/word/2018/wordml" xmlns:w16sdtdh="http://schemas.microsoft.com/office/word/2020/wordml/sdtdatahash" xmlns:w16se="http://schemas.microsoft.com/office/word/2015/wordml/symex" xmlns:wpg="http://schemas.microsoft.com/office/word/2010/wordprocessingGroup" xmlns:wpi="http://schemas.microsoft.com/office/word/2010/wordprocessingInk" xmlns:wne="http://schemas.microsoft.com/office/word/2006/wordml" xmlns:wps="http://schemas.microsoft.com/office/word/2010/wordprocessingShape" mc:Ignorable="w14 w15 w16se w16cid w16 w16cex w16sdtdh wp14">
+<w:footnotes xmlns:wpc="http://schemas.microsoft.com/office/word/2010/wordprocessingCanvas" xmlns:cx="http://schemas.microsoft.com/office/drawing/2014/chartex" xmlns:mc="http://schemas.openxmlformats.org/markup-compatibility/2006" xmlns:o="urn:schemas-microsoft-com:office:office" xmlns:r="http://schemas.openxmlformats.org/officeDocument/2006/relationships" xmlns:m="http://schemas.openxmlformats.org/officeDocument/2006/math" xmlns:v="urn:schemas-microsoft-com:vml" xmlns:wp14="http://schemas.microsoft.com/office/word/2010/wordprocessingDrawing" xmlns:wp="http://schemas.openxmlformats.org/drawingml/2006/wordprocessingDrawing" xmlns:w10="urn:schemas-microsoft-com:office:word" xmlns:w="http://schemas.openxmlformats.org/wordprocessingml/2006/main" xmlns:w14="http://schemas.microsoft.com/office/word/2010/wordml" xmlns:w15="http://schemas.microsoft.com/office/word/2012/wordml" xmlns:w16se="http://schemas.microsoft.com/office/word/2015/wordml/symex" xmlns:wpg="http://schemas.microsoft.com/office/word/2010/wordprocessingGroup" xmlns:wpi="http://schemas.microsoft.com/office/word/2010/wordprocessingInk" xmlns:wne="http://schemas.microsoft.com/office/word/2006/wordml" xmlns:wps="http://schemas.microsoft.com/office/word/2010/wordprocessingShape" mc:Ignorable="w14 w15 w16se wp14">
   <w:footnote w:type="separator" w:id="-1">
     <w:p>
       <w:r>
@@ -1280,33 +2695,33 @@
           <w:szCs w:val="15"/>
           <w:lang w:val="en-US"/>
         </w:rPr>
-        <w:t xml:space="preserve">, </w:t>
-      </w:r>
-      <w:proofErr w:type="spellStart"/>
+        <w:t xml:space="preserve">, el </w:t>
+      </w:r>
       <w:r>
         <w:rPr>
           <w:sz w:val="15"/>
           <w:szCs w:val="15"/>
           <w:lang w:val="en-US"/>
         </w:rPr>
-        <w:t>el</w:t>
-      </w:r>
-      <w:proofErr w:type="spellEnd"/>
+        <w:t xml:space="preserve">sub-director del FMI para 2014 </w:t>
+      </w:r>
+      <w:proofErr w:type="spellStart"/>
       <w:r>
         <w:rPr>
           <w:sz w:val="15"/>
           <w:szCs w:val="15"/>
           <w:lang w:val="en-US"/>
         </w:rPr>
-        <w:t xml:space="preserve"> </w:t>
-      </w:r>
+        <w:t>indicó</w:t>
+      </w:r>
+      <w:proofErr w:type="spellEnd"/>
       <w:r>
         <w:rPr>
           <w:sz w:val="15"/>
           <w:szCs w:val="15"/>
           <w:lang w:val="en-US"/>
         </w:rPr>
-        <w:t xml:space="preserve">sub-director del FMI para 2014 </w:t>
+        <w:t xml:space="preserve">, </w:t>
       </w:r>
       <w:proofErr w:type="spellStart"/>
       <w:r>
@@ -1315,7 +2730,7 @@
           <w:szCs w:val="15"/>
           <w:lang w:val="en-US"/>
         </w:rPr>
-        <w:t>indicó</w:t>
+        <w:t>particularmente</w:t>
       </w:r>
       <w:proofErr w:type="spellEnd"/>
       <w:r>
@@ -1324,7 +2739,7 @@
           <w:szCs w:val="15"/>
           <w:lang w:val="en-US"/>
         </w:rPr>
-        <w:t xml:space="preserve">, </w:t>
+        <w:t xml:space="preserve"> </w:t>
       </w:r>
       <w:proofErr w:type="spellStart"/>
       <w:r>
@@ -1333,7 +2748,7 @@
           <w:szCs w:val="15"/>
           <w:lang w:val="en-US"/>
         </w:rPr>
-        <w:t>particularmente</w:t>
+        <w:t>frente</w:t>
       </w:r>
       <w:proofErr w:type="spellEnd"/>
       <w:r>
@@ -1342,7 +2757,7 @@
           <w:szCs w:val="15"/>
           <w:lang w:val="en-US"/>
         </w:rPr>
-        <w:t xml:space="preserve"> </w:t>
+        <w:t xml:space="preserve"> al </w:t>
       </w:r>
       <w:proofErr w:type="spellStart"/>
       <w:r>
@@ -1351,7 +2766,7 @@
           <w:szCs w:val="15"/>
           <w:lang w:val="en-US"/>
         </w:rPr>
-        <w:t>frente</w:t>
+        <w:t>mercado</w:t>
       </w:r>
       <w:proofErr w:type="spellEnd"/>
       <w:r>
@@ -1360,7 +2775,7 @@
           <w:szCs w:val="15"/>
           <w:lang w:val="en-US"/>
         </w:rPr>
-        <w:t xml:space="preserve"> al mercado de </w:t>
+        <w:t xml:space="preserve"> de </w:t>
       </w:r>
       <w:proofErr w:type="spellStart"/>
       <w:r>
@@ -1406,7 +2821,7 @@
           <w:szCs w:val="15"/>
           <w:lang w:val="en-US"/>
         </w:rPr>
-        <w:t>First, housing is an essential sector of the economy but also one that has been the source of vulnerabilities and crises. Hence, while the recent recovery in global housing markets is a welcome development, we need to guard against another unsustainable boom.</w:t>
+        <w:t xml:space="preserve">First, housing is an essential sector of the economy but also one that has been the source of vulnerabilities and crises. Hence, while the recent recovery in global housing markets is a welcome development, we need to guard against another unsustainable boom. </w:t>
       </w:r>
       <w:r>
         <w:rPr>
@@ -1416,7 +2831,7 @@
           <w:szCs w:val="15"/>
           <w:lang w:val="en-US"/>
         </w:rPr>
-        <w:t xml:space="preserve"> </w:t>
+        <w:t>Second, detecting over-valuation in housing markets is still more of an art than a science. Broad measures, such as house price to rent ratios, provide a first pass. But detailed analysis and judgment are needed to make a call about overvaluation.</w:t>
       </w:r>
       <w:r>
         <w:rPr>
@@ -1426,7 +2841,7 @@
           <w:szCs w:val="15"/>
           <w:lang w:val="en-US"/>
         </w:rPr>
-        <w:t>Second, detecting over-valuation in housing markets is still more of an art than a science. Broad measures, such as house price to rent ratios, provide a first pass. But detailed analysis and judgment are needed to make a call about overvaluation.</w:t>
+        <w:t xml:space="preserve"> </w:t>
       </w:r>
       <w:r>
         <w:rPr>
@@ -1436,7 +2851,47 @@
           <w:szCs w:val="15"/>
           <w:lang w:val="en-US"/>
         </w:rPr>
-        <w:t xml:space="preserve"> </w:t>
+        <w:t>Third, the policy toolkit to manage housing booms is still under construction. A variety of tools have been used and the evidence suggests some short-run success. But more analysis and sharing of experience are needed on what works and what doesn’t. Conferences of this kind are useful in adding to our stock of knowledge</w:t>
+      </w:r>
+      <w:r>
+        <w:rPr>
+          <w:sz w:val="15"/>
+          <w:szCs w:val="15"/>
+          <w:lang w:val="en-US"/>
+        </w:rPr>
+        <w:t>.</w:t>
+      </w:r>
+      <w:r>
+        <w:rPr>
+          <w:sz w:val="15"/>
+          <w:szCs w:val="15"/>
+          <w:lang w:val="en-US"/>
+        </w:rPr>
+        <w:t xml:space="preserve">” </w:t>
+      </w:r>
+      <w:r>
+        <w:rPr>
+          <w:sz w:val="15"/>
+          <w:szCs w:val="15"/>
+          <w:lang w:val="es-CO"/>
+        </w:rPr>
+        <w:t xml:space="preserve">En este orden de ideas, la importancia del mercado inmobiliario, </w:t>
+      </w:r>
+      <w:r>
+        <w:rPr>
+          <w:sz w:val="15"/>
+          <w:szCs w:val="15"/>
+          <w:lang w:val="es-CO"/>
+        </w:rPr>
+        <w:t xml:space="preserve">no solo tiene efectos financieros, sino también sociales y de bienestar, dadas las barreras de acceso, y especialmente la vivienda como parte de una garantía fundamental en el bienestar de los agentes. </w:t>
+      </w:r>
+      <w:r>
+        <w:rPr>
+          <w:sz w:val="15"/>
+          <w:szCs w:val="15"/>
+          <w:lang w:val="en-US"/>
+        </w:rPr>
+        <w:t xml:space="preserve">FMI. </w:t>
       </w:r>
       <w:r>
         <w:rPr>
@@ -1446,7 +2901,7 @@
           <w:szCs w:val="15"/>
           <w:lang w:val="en-US"/>
         </w:rPr>
-        <w:t>Third, the policy toolkit to manage housing booms is still under construction. A variety of tools have been used and the evidence suggests some short-run success. But more analysis and sharing of experience are needed on what works and what doesn’t. Conferences of this kind are useful in adding to our stock of knowledge</w:t>
+        <w:t xml:space="preserve">Housing Markets, Financial Stability and the Economy. </w:t>
       </w:r>
       <w:r>
         <w:rPr>
@@ -1454,15 +2909,7 @@
           <w:szCs w:val="15"/>
           <w:lang w:val="en-US"/>
         </w:rPr>
-        <w:t>.</w:t>
-      </w:r>
-      <w:r>
-        <w:rPr>
-          <w:sz w:val="15"/>
-          <w:szCs w:val="15"/>
-          <w:lang w:val="en-US"/>
-        </w:rPr>
-        <w:t xml:space="preserve">” </w:t>
+        <w:t xml:space="preserve">(11 de junio de 2014). </w:t>
       </w:r>
       <w:r>
         <w:rPr>
@@ -1470,63 +2917,7 @@
           <w:szCs w:val="15"/>
           <w:lang w:val="es-CO"/>
         </w:rPr>
-        <w:t xml:space="preserve">En este orden de ideas, la importancia del mercado inmobiliario, </w:t>
-      </w:r>
-      <w:r>
-        <w:rPr>
-          <w:sz w:val="15"/>
-          <w:szCs w:val="15"/>
-          <w:lang w:val="es-CO"/>
-        </w:rPr>
-        <w:t xml:space="preserve">no solo tiene efectos financieros, sino también sociales y de bienestar, dadas las barreras de acceso, y especialmente la vivienda como parte de una garantía fundamental en el bienestar de los agentes. </w:t>
-      </w:r>
-      <w:r>
-        <w:rPr>
-          <w:sz w:val="15"/>
-          <w:szCs w:val="15"/>
-          <w:lang w:val="en-US"/>
-        </w:rPr>
-        <w:t xml:space="preserve">FMI. </w:t>
-      </w:r>
-      <w:r>
-        <w:rPr>
-          <w:i/>
-          <w:iCs/>
-          <w:sz w:val="15"/>
-          <w:szCs w:val="15"/>
-          <w:lang w:val="en-US"/>
-        </w:rPr>
-        <w:t xml:space="preserve">Housing Markets, Financial </w:t>
-      </w:r>
-      <w:proofErr w:type="gramStart"/>
-      <w:r>
-        <w:rPr>
-          <w:i/>
-          <w:iCs/>
-          <w:sz w:val="15"/>
-          <w:szCs w:val="15"/>
-          <w:lang w:val="en-US"/>
-        </w:rPr>
-        <w:t>Stability</w:t>
-      </w:r>
-      <w:proofErr w:type="gramEnd"/>
-      <w:r>
-        <w:rPr>
-          <w:i/>
-          <w:iCs/>
-          <w:sz w:val="15"/>
-          <w:szCs w:val="15"/>
-          <w:lang w:val="en-US"/>
-        </w:rPr>
-        <w:t xml:space="preserve"> and the Economy. </w:t>
-      </w:r>
-      <w:r>
-        <w:rPr>
-          <w:sz w:val="15"/>
-          <w:szCs w:val="15"/>
-          <w:lang w:val="es-CO"/>
-        </w:rPr>
-        <w:t xml:space="preserve">(11 de junio de 2014). Disponible en: </w:t>
+        <w:t xml:space="preserve">Disponible en: </w:t>
       </w:r>
       <w:hyperlink r:id="rId1" w:history="1">
         <w:r>
@@ -1556,7 +2947,7 @@
         <w:rPr>
           <w:sz w:val="15"/>
           <w:szCs w:val="15"/>
-          <w:lang w:val="en-US"/>
+          <w:lang w:val="es-CO"/>
         </w:rPr>
       </w:pPr>
       <w:r>
@@ -1579,7 +2970,23 @@
           <w:sz w:val="15"/>
           <w:szCs w:val="15"/>
         </w:rPr>
-        <w:t xml:space="preserve">Frente a la relación del mercado de inmuebles y el gasto de los consumidores ver: Alan Carruth y Andrew </w:t>
+        <w:t xml:space="preserve">Frente a la relación del mercado de inmuebles y el gasto de los consumidores ver: Alan </w:t>
+      </w:r>
+      <w:proofErr w:type="spellStart"/>
+      <w:r>
+        <w:rPr>
+          <w:sz w:val="15"/>
+          <w:szCs w:val="15"/>
+        </w:rPr>
+        <w:t>Carruth</w:t>
+      </w:r>
+      <w:proofErr w:type="spellEnd"/>
+      <w:r>
+        <w:rPr>
+          <w:sz w:val="15"/>
+          <w:szCs w:val="15"/>
+        </w:rPr>
+        <w:t xml:space="preserve"> y Andrew </w:t>
       </w:r>
       <w:proofErr w:type="spellStart"/>
       <w:r>
@@ -1613,7 +3020,15 @@
           <w:szCs w:val="15"/>
           <w:lang w:val="en-US"/>
         </w:rPr>
-        <w:t xml:space="preserve">Fiscal Studies, vol. 11, No. 3. (1990). </w:t>
+        <w:t xml:space="preserve">Fiscal Studies, vol. 11, No. 3. </w:t>
+      </w:r>
+      <w:r>
+        <w:rPr>
+          <w:sz w:val="15"/>
+          <w:szCs w:val="15"/>
+          <w:lang w:val="es-CO"/>
+        </w:rPr>
+        <w:t xml:space="preserve">(1990). </w:t>
       </w:r>
     </w:p>
   </w:footnote>
@@ -1971,7 +3386,7 @@
 </file>
 
 <file path=word/header1.xml><?xml version="1.0" encoding="utf-8"?>
-<w:hdr xmlns:wpc="http://schemas.microsoft.com/office/word/2010/wordprocessingCanvas" xmlns:cx="http://schemas.microsoft.com/office/drawing/2014/chartex" xmlns:cx1="http://schemas.microsoft.com/office/drawing/2015/9/8/chartex" xmlns:cx2="http://schemas.microsoft.com/office/drawing/2015/10/21/chartex" xmlns:cx3="http://schemas.microsoft.com/office/drawing/2016/5/9/chartex" xmlns:cx4="http://schemas.microsoft.com/office/drawing/2016/5/10/chartex" xmlns:cx5="http://schemas.microsoft.com/office/drawing/2016/5/11/chartex" xmlns:cx6="http://schemas.microsoft.com/office/drawing/2016/5/12/chartex" xmlns:cx7="http://schemas.microsoft.com/office/drawing/2016/5/13/chartex" xmlns:cx8="http://schemas.microsoft.com/office/drawing/2016/5/14/chartex" xmlns:mc="http://schemas.openxmlformats.org/markup-compatibility/2006" xmlns:aink="http://schemas.microsoft.com/office/drawing/2016/ink" xmlns:am3d="http://schemas.microsoft.com/office/drawing/2017/model3d" xmlns:o="urn:schemas-microsoft-com:office:office" xmlns:oel="http://schemas.microsoft.com/office/2019/extlst" xmlns:r="http://schemas.openxmlformats.org/officeDocument/2006/relationships" xmlns:m="http://schemas.openxmlformats.org/officeDocument/2006/math" xmlns:v="urn:schemas-microsoft-com:vml" xmlns:wp14="http://schemas.microsoft.com/office/word/2010/wordprocessingDrawing" xmlns:wp="http://schemas.openxmlformats.org/drawingml/2006/wordprocessingDrawing" xmlns:w10="urn:schemas-microsoft-com:office:word" xmlns:w="http://schemas.openxmlformats.org/wordprocessingml/2006/main" xmlns:w14="http://schemas.microsoft.com/office/word/2010/wordml" xmlns:w15="http://schemas.microsoft.com/office/word/2012/wordml" xmlns:w16cex="http://schemas.microsoft.com/office/word/2018/wordml/cex" xmlns:w16cid="http://schemas.microsoft.com/office/word/2016/wordml/cid" xmlns:w16="http://schemas.microsoft.com/office/word/2018/wordml" xmlns:w16sdtdh="http://schemas.microsoft.com/office/word/2020/wordml/sdtdatahash" xmlns:w16se="http://schemas.microsoft.com/office/word/2015/wordml/symex" xmlns:wpg="http://schemas.microsoft.com/office/word/2010/wordprocessingGroup" xmlns:wpi="http://schemas.microsoft.com/office/word/2010/wordprocessingInk" xmlns:wne="http://schemas.microsoft.com/office/word/2006/wordml" xmlns:wps="http://schemas.microsoft.com/office/word/2010/wordprocessingShape" mc:Ignorable="w14 w15 w16se w16cid w16 w16cex w16sdtdh wp14">
+<w:hdr xmlns:wpc="http://schemas.microsoft.com/office/word/2010/wordprocessingCanvas" xmlns:cx="http://schemas.microsoft.com/office/drawing/2014/chartex" xmlns:mc="http://schemas.openxmlformats.org/markup-compatibility/2006" xmlns:o="urn:schemas-microsoft-com:office:office" xmlns:r="http://schemas.openxmlformats.org/officeDocument/2006/relationships" xmlns:m="http://schemas.openxmlformats.org/officeDocument/2006/math" xmlns:v="urn:schemas-microsoft-com:vml" xmlns:wp14="http://schemas.microsoft.com/office/word/2010/wordprocessingDrawing" xmlns:wp="http://schemas.openxmlformats.org/drawingml/2006/wordprocessingDrawing" xmlns:w10="urn:schemas-microsoft-com:office:word" xmlns:w="http://schemas.openxmlformats.org/wordprocessingml/2006/main" xmlns:w14="http://schemas.microsoft.com/office/word/2010/wordml" xmlns:w15="http://schemas.microsoft.com/office/word/2012/wordml" xmlns:w16se="http://schemas.microsoft.com/office/word/2015/wordml/symex" xmlns:wpg="http://schemas.microsoft.com/office/word/2010/wordprocessingGroup" xmlns:wpi="http://schemas.microsoft.com/office/word/2010/wordprocessingInk" xmlns:wne="http://schemas.microsoft.com/office/word/2006/wordml" xmlns:wps="http://schemas.microsoft.com/office/word/2010/wordprocessingShape" mc:Ignorable="w14 w15 w16se wp14">
   <w:tbl>
     <w:tblPr>
       <w:tblStyle w:val="Tablaconcuadrcula"/>
@@ -2028,6 +3443,7 @@
             <w:rPr>
               <w:noProof/>
               <w:szCs w:val="20"/>
+              <w:lang w:val="es-CO" w:eastAsia="es-CO"/>
             </w:rPr>
             <w:drawing>
               <wp:inline distT="0" distB="0" distL="0" distR="0" wp14:anchorId="033AA159" wp14:editId="7B4C88E7">
@@ -2166,34 +3582,7 @@
               <w:u w:val="single"/>
               <w:lang w:val="en-US"/>
             </w:rPr>
-            <w:t xml:space="preserve">Problem Set No. </w:t>
-          </w:r>
-          <w:r>
-            <w:rPr>
-              <w:sz w:val="15"/>
-              <w:szCs w:val="15"/>
-              <w:u w:val="single"/>
-              <w:lang w:val="en-US"/>
-            </w:rPr>
-            <w:t>3</w:t>
-          </w:r>
-          <w:r>
-            <w:rPr>
-              <w:sz w:val="15"/>
-              <w:szCs w:val="15"/>
-              <w:u w:val="single"/>
-              <w:lang w:val="en-US"/>
-            </w:rPr>
-            <w:t xml:space="preserve"> – </w:t>
-          </w:r>
-          <w:r>
-            <w:rPr>
-              <w:sz w:val="15"/>
-              <w:szCs w:val="15"/>
-              <w:u w:val="single"/>
-              <w:lang w:val="en-US"/>
-            </w:rPr>
-            <w:t>Making Money with ML?</w:t>
+            <w:t>Problem Set No. 3 – Making Money with ML?</w:t>
           </w:r>
         </w:p>
         <w:p>
@@ -2214,13 +3603,23 @@
             </w:rPr>
             <w:t xml:space="preserve">Grupo No. 2 - </w:t>
           </w:r>
+          <w:proofErr w:type="spellStart"/>
           <w:r>
             <w:rPr>
               <w:sz w:val="15"/>
               <w:szCs w:val="15"/>
               <w:lang w:val="es-CO"/>
             </w:rPr>
-            <w:t xml:space="preserve">Danna Bolaños, Héctor </w:t>
+            <w:t>Danna</w:t>
+          </w:r>
+          <w:proofErr w:type="spellEnd"/>
+          <w:r>
+            <w:rPr>
+              <w:sz w:val="15"/>
+              <w:szCs w:val="15"/>
+              <w:lang w:val="es-CO"/>
+            </w:rPr>
+            <w:t xml:space="preserve"> Bolaños, Héctor </w:t>
           </w:r>
           <w:proofErr w:type="spellStart"/>
           <w:r>
@@ -2325,7 +3724,7 @@
 </file>
 
 <file path=word/header2.xml><?xml version="1.0" encoding="utf-8"?>
-<w:hdr xmlns:wpc="http://schemas.microsoft.com/office/word/2010/wordprocessingCanvas" xmlns:cx="http://schemas.microsoft.com/office/drawing/2014/chartex" xmlns:cx1="http://schemas.microsoft.com/office/drawing/2015/9/8/chartex" xmlns:cx2="http://schemas.microsoft.com/office/drawing/2015/10/21/chartex" xmlns:cx3="http://schemas.microsoft.com/office/drawing/2016/5/9/chartex" xmlns:cx4="http://schemas.microsoft.com/office/drawing/2016/5/10/chartex" xmlns:cx5="http://schemas.microsoft.com/office/drawing/2016/5/11/chartex" xmlns:cx6="http://schemas.microsoft.com/office/drawing/2016/5/12/chartex" xmlns:cx7="http://schemas.microsoft.com/office/drawing/2016/5/13/chartex" xmlns:cx8="http://schemas.microsoft.com/office/drawing/2016/5/14/chartex" xmlns:mc="http://schemas.openxmlformats.org/markup-compatibility/2006" xmlns:aink="http://schemas.microsoft.com/office/drawing/2016/ink" xmlns:am3d="http://schemas.microsoft.com/office/drawing/2017/model3d" xmlns:o="urn:schemas-microsoft-com:office:office" xmlns:oel="http://schemas.microsoft.com/office/2019/extlst" xmlns:r="http://schemas.openxmlformats.org/officeDocument/2006/relationships" xmlns:m="http://schemas.openxmlformats.org/officeDocument/2006/math" xmlns:v="urn:schemas-microsoft-com:vml" xmlns:wp14="http://schemas.microsoft.com/office/word/2010/wordprocessingDrawing" xmlns:wp="http://schemas.openxmlformats.org/drawingml/2006/wordprocessingDrawing" xmlns:w10="urn:schemas-microsoft-com:office:word" xmlns:w="http://schemas.openxmlformats.org/wordprocessingml/2006/main" xmlns:w14="http://schemas.microsoft.com/office/word/2010/wordml" xmlns:w15="http://schemas.microsoft.com/office/word/2012/wordml" xmlns:w16cex="http://schemas.microsoft.com/office/word/2018/wordml/cex" xmlns:w16cid="http://schemas.microsoft.com/office/word/2016/wordml/cid" xmlns:w16="http://schemas.microsoft.com/office/word/2018/wordml" xmlns:w16sdtdh="http://schemas.microsoft.com/office/word/2020/wordml/sdtdatahash" xmlns:w16se="http://schemas.microsoft.com/office/word/2015/wordml/symex" xmlns:wpg="http://schemas.microsoft.com/office/word/2010/wordprocessingGroup" xmlns:wpi="http://schemas.microsoft.com/office/word/2010/wordprocessingInk" xmlns:wne="http://schemas.microsoft.com/office/word/2006/wordml" xmlns:wps="http://schemas.microsoft.com/office/word/2010/wordprocessingShape" mc:Ignorable="w14 w15 w16se w16cid w16 w16cex w16sdtdh wp14">
+<w:hdr xmlns:wpc="http://schemas.microsoft.com/office/word/2010/wordprocessingCanvas" xmlns:cx="http://schemas.microsoft.com/office/drawing/2014/chartex" xmlns:mc="http://schemas.openxmlformats.org/markup-compatibility/2006" xmlns:o="urn:schemas-microsoft-com:office:office" xmlns:r="http://schemas.openxmlformats.org/officeDocument/2006/relationships" xmlns:m="http://schemas.openxmlformats.org/officeDocument/2006/math" xmlns:v="urn:schemas-microsoft-com:vml" xmlns:wp14="http://schemas.microsoft.com/office/word/2010/wordprocessingDrawing" xmlns:wp="http://schemas.openxmlformats.org/drawingml/2006/wordprocessingDrawing" xmlns:w10="urn:schemas-microsoft-com:office:word" xmlns:w="http://schemas.openxmlformats.org/wordprocessingml/2006/main" xmlns:w14="http://schemas.microsoft.com/office/word/2010/wordml" xmlns:w15="http://schemas.microsoft.com/office/word/2012/wordml" xmlns:w16se="http://schemas.microsoft.com/office/word/2015/wordml/symex" xmlns:wpg="http://schemas.microsoft.com/office/word/2010/wordprocessingGroup" xmlns:wpi="http://schemas.microsoft.com/office/word/2010/wordprocessingInk" xmlns:wne="http://schemas.microsoft.com/office/word/2006/wordml" xmlns:wps="http://schemas.microsoft.com/office/word/2010/wordprocessingShape" mc:Ignorable="w14 w15 w16se wp14">
   <w:tbl>
     <w:tblPr>
       <w:tblStyle w:val="Tablaconcuadrcula"/>
@@ -2387,6 +3786,7 @@
               <w:noProof/>
               <w:sz w:val="16"/>
               <w:szCs w:val="16"/>
+              <w:lang w:val="es-CO" w:eastAsia="es-CO"/>
             </w:rPr>
             <w:drawing>
               <wp:inline distT="0" distB="0" distL="0" distR="0" wp14:anchorId="42076894" wp14:editId="3143BDC6">
@@ -2624,13 +4024,23 @@
               <w:lang w:val="en-US"/>
             </w:rPr>
           </w:pPr>
+          <w:proofErr w:type="spellStart"/>
           <w:r>
             <w:rPr>
               <w:sz w:val="16"/>
               <w:szCs w:val="16"/>
               <w:lang w:val="en-US"/>
             </w:rPr>
-            <w:t xml:space="preserve">Héctor David </w:t>
+            <w:t>Héctor</w:t>
+          </w:r>
+          <w:proofErr w:type="spellEnd"/>
+          <w:r>
+            <w:rPr>
+              <w:sz w:val="16"/>
+              <w:szCs w:val="16"/>
+              <w:lang w:val="en-US"/>
+            </w:rPr>
+            <w:t xml:space="preserve"> David </w:t>
           </w:r>
           <w:proofErr w:type="spellStart"/>
           <w:r>
@@ -2822,7 +4232,7 @@
 </file>
 
 <file path=word/numbering.xml><?xml version="1.0" encoding="utf-8"?>
-<w:numbering xmlns:wpc="http://schemas.microsoft.com/office/word/2010/wordprocessingCanvas" xmlns:cx="http://schemas.microsoft.com/office/drawing/2014/chartex" xmlns:cx1="http://schemas.microsoft.com/office/drawing/2015/9/8/chartex" xmlns:cx2="http://schemas.microsoft.com/office/drawing/2015/10/21/chartex" xmlns:cx3="http://schemas.microsoft.com/office/drawing/2016/5/9/chartex" xmlns:cx4="http://schemas.microsoft.com/office/drawing/2016/5/10/chartex" xmlns:cx5="http://schemas.microsoft.com/office/drawing/2016/5/11/chartex" xmlns:cx6="http://schemas.microsoft.com/office/drawing/2016/5/12/chartex" xmlns:cx7="http://schemas.microsoft.com/office/drawing/2016/5/13/chartex" xmlns:cx8="http://schemas.microsoft.com/office/drawing/2016/5/14/chartex" xmlns:mc="http://schemas.openxmlformats.org/markup-compatibility/2006" xmlns:aink="http://schemas.microsoft.com/office/drawing/2016/ink" xmlns:am3d="http://schemas.microsoft.com/office/drawing/2017/model3d" xmlns:o="urn:schemas-microsoft-com:office:office" xmlns:oel="http://schemas.microsoft.com/office/2019/extlst" xmlns:r="http://schemas.openxmlformats.org/officeDocument/2006/relationships" xmlns:m="http://schemas.openxmlformats.org/officeDocument/2006/math" xmlns:v="urn:schemas-microsoft-com:vml" xmlns:wp14="http://schemas.microsoft.com/office/word/2010/wordprocessingDrawing" xmlns:wp="http://schemas.openxmlformats.org/drawingml/2006/wordprocessingDrawing" xmlns:w10="urn:schemas-microsoft-com:office:word" xmlns:w="http://schemas.openxmlformats.org/wordprocessingml/2006/main" xmlns:w14="http://schemas.microsoft.com/office/word/2010/wordml" xmlns:w15="http://schemas.microsoft.com/office/word/2012/wordml" xmlns:w16cex="http://schemas.microsoft.com/office/word/2018/wordml/cex" xmlns:w16cid="http://schemas.microsoft.com/office/word/2016/wordml/cid" xmlns:w16="http://schemas.microsoft.com/office/word/2018/wordml" xmlns:w16sdtdh="http://schemas.microsoft.com/office/word/2020/wordml/sdtdatahash" xmlns:w16se="http://schemas.microsoft.com/office/word/2015/wordml/symex" xmlns:wpg="http://schemas.microsoft.com/office/word/2010/wordprocessingGroup" xmlns:wpi="http://schemas.microsoft.com/office/word/2010/wordprocessingInk" xmlns:wne="http://schemas.microsoft.com/office/word/2006/wordml" xmlns:wps="http://schemas.microsoft.com/office/word/2010/wordprocessingShape" mc:Ignorable="w14 w15 w16se w16cid w16 w16cex w16sdtdh wp14">
+<w:numbering xmlns:wpc="http://schemas.microsoft.com/office/word/2010/wordprocessingCanvas" xmlns:cx="http://schemas.microsoft.com/office/drawing/2014/chartex" xmlns:mc="http://schemas.openxmlformats.org/markup-compatibility/2006" xmlns:o="urn:schemas-microsoft-com:office:office" xmlns:r="http://schemas.openxmlformats.org/officeDocument/2006/relationships" xmlns:m="http://schemas.openxmlformats.org/officeDocument/2006/math" xmlns:v="urn:schemas-microsoft-com:vml" xmlns:wp14="http://schemas.microsoft.com/office/word/2010/wordprocessingDrawing" xmlns:wp="http://schemas.openxmlformats.org/drawingml/2006/wordprocessingDrawing" xmlns:w10="urn:schemas-microsoft-com:office:word" xmlns:w="http://schemas.openxmlformats.org/wordprocessingml/2006/main" xmlns:w14="http://schemas.microsoft.com/office/word/2010/wordml" xmlns:w15="http://schemas.microsoft.com/office/word/2012/wordml" xmlns:w16se="http://schemas.microsoft.com/office/word/2015/wordml/symex" xmlns:wpg="http://schemas.microsoft.com/office/word/2010/wordprocessingGroup" xmlns:wpi="http://schemas.microsoft.com/office/word/2010/wordprocessingInk" xmlns:wne="http://schemas.microsoft.com/office/word/2006/wordml" xmlns:wps="http://schemas.microsoft.com/office/word/2010/wordprocessingShape" mc:Ignorable="w14 w15 w16se wp14">
   <w:abstractNum w:abstractNumId="0" w15:restartNumberingAfterBreak="0">
     <w:nsid w:val="040D27F0"/>
     <w:multiLevelType w:val="hybridMultilevel"/>
@@ -5697,34 +7107,34 @@
       </w:pPr>
     </w:lvl>
   </w:abstractNum>
-  <w:num w:numId="1" w16cid:durableId="475949738">
+  <w:num w:numId="1">
     <w:abstractNumId w:val="11"/>
   </w:num>
-  <w:num w:numId="2" w16cid:durableId="664359234">
+  <w:num w:numId="2">
     <w:abstractNumId w:val="12"/>
   </w:num>
-  <w:num w:numId="3" w16cid:durableId="144901998">
+  <w:num w:numId="3">
     <w:abstractNumId w:val="19"/>
   </w:num>
-  <w:num w:numId="4" w16cid:durableId="1674335931">
+  <w:num w:numId="4">
     <w:abstractNumId w:val="25"/>
   </w:num>
-  <w:num w:numId="5" w16cid:durableId="1569725798">
+  <w:num w:numId="5">
     <w:abstractNumId w:val="14"/>
   </w:num>
-  <w:num w:numId="6" w16cid:durableId="1032263985">
+  <w:num w:numId="6">
     <w:abstractNumId w:val="4"/>
   </w:num>
-  <w:num w:numId="7" w16cid:durableId="1903516663">
+  <w:num w:numId="7">
     <w:abstractNumId w:val="15"/>
   </w:num>
-  <w:num w:numId="8" w16cid:durableId="1725173836">
+  <w:num w:numId="8">
     <w:abstractNumId w:val="0"/>
   </w:num>
-  <w:num w:numId="9" w16cid:durableId="1611204913">
+  <w:num w:numId="9">
     <w:abstractNumId w:val="23"/>
   </w:num>
-  <w:num w:numId="10" w16cid:durableId="1325353454">
+  <w:num w:numId="10">
     <w:abstractNumId w:val="11"/>
     <w:lvlOverride w:ilvl="0">
       <w:startOverride w:val="1"/>
@@ -5754,25 +7164,25 @@
       <w:startOverride w:val="1"/>
     </w:lvlOverride>
   </w:num>
-  <w:num w:numId="11" w16cid:durableId="591745394">
+  <w:num w:numId="11">
     <w:abstractNumId w:val="22"/>
   </w:num>
-  <w:num w:numId="12" w16cid:durableId="417484922">
+  <w:num w:numId="12">
     <w:abstractNumId w:val="5"/>
   </w:num>
-  <w:num w:numId="13" w16cid:durableId="1732385753">
+  <w:num w:numId="13">
     <w:abstractNumId w:val="8"/>
   </w:num>
-  <w:num w:numId="14" w16cid:durableId="1251739706">
+  <w:num w:numId="14">
     <w:abstractNumId w:val="2"/>
   </w:num>
-  <w:num w:numId="15" w16cid:durableId="789278897">
+  <w:num w:numId="15">
     <w:abstractNumId w:val="21"/>
   </w:num>
-  <w:num w:numId="16" w16cid:durableId="1416395312">
+  <w:num w:numId="16">
     <w:abstractNumId w:val="24"/>
   </w:num>
-  <w:num w:numId="17" w16cid:durableId="1160850334">
+  <w:num w:numId="17">
     <w:abstractNumId w:val="19"/>
     <w:lvlOverride w:ilvl="0">
       <w:startOverride w:val="1"/>
@@ -5802,7 +7212,7 @@
       <w:startOverride w:val="1"/>
     </w:lvlOverride>
   </w:num>
-  <w:num w:numId="18" w16cid:durableId="1234240465">
+  <w:num w:numId="18">
     <w:abstractNumId w:val="19"/>
     <w:lvlOverride w:ilvl="0">
       <w:startOverride w:val="1"/>
@@ -5832,37 +7242,37 @@
       <w:startOverride w:val="1"/>
     </w:lvlOverride>
   </w:num>
-  <w:num w:numId="19" w16cid:durableId="530143616">
+  <w:num w:numId="19">
     <w:abstractNumId w:val="20"/>
   </w:num>
-  <w:num w:numId="20" w16cid:durableId="1700936575">
+  <w:num w:numId="20">
     <w:abstractNumId w:val="10"/>
   </w:num>
-  <w:num w:numId="21" w16cid:durableId="1619338982">
+  <w:num w:numId="21">
     <w:abstractNumId w:val="3"/>
   </w:num>
-  <w:num w:numId="22" w16cid:durableId="708460390">
+  <w:num w:numId="22">
     <w:abstractNumId w:val="18"/>
   </w:num>
-  <w:num w:numId="23" w16cid:durableId="556093963">
+  <w:num w:numId="23">
     <w:abstractNumId w:val="13"/>
   </w:num>
-  <w:num w:numId="24" w16cid:durableId="883063450">
+  <w:num w:numId="24">
     <w:abstractNumId w:val="1"/>
   </w:num>
-  <w:num w:numId="25" w16cid:durableId="1331981283">
+  <w:num w:numId="25">
     <w:abstractNumId w:val="7"/>
   </w:num>
-  <w:num w:numId="26" w16cid:durableId="856502649">
+  <w:num w:numId="26">
     <w:abstractNumId w:val="9"/>
   </w:num>
-  <w:num w:numId="27" w16cid:durableId="1152605320">
+  <w:num w:numId="27">
     <w:abstractNumId w:val="16"/>
   </w:num>
-  <w:num w:numId="28" w16cid:durableId="8218516">
+  <w:num w:numId="28">
     <w:abstractNumId w:val="6"/>
   </w:num>
-  <w:num w:numId="29" w16cid:durableId="515459262">
+  <w:num w:numId="29">
     <w:abstractNumId w:val="17"/>
   </w:num>
   <w:numIdMacAtCleanup w:val="4"/>
@@ -5870,7 +7280,7 @@
 </file>
 
 <file path=word/styles.xml><?xml version="1.0" encoding="utf-8"?>
-<w:styles xmlns:mc="http://schemas.openxmlformats.org/markup-compatibility/2006" xmlns:r="http://schemas.openxmlformats.org/officeDocument/2006/relationships" xmlns:w="http://schemas.openxmlformats.org/wordprocessingml/2006/main" xmlns:w14="http://schemas.microsoft.com/office/word/2010/wordml" xmlns:w15="http://schemas.microsoft.com/office/word/2012/wordml" xmlns:w16cex="http://schemas.microsoft.com/office/word/2018/wordml/cex" xmlns:w16cid="http://schemas.microsoft.com/office/word/2016/wordml/cid" xmlns:w16="http://schemas.microsoft.com/office/word/2018/wordml" xmlns:w16sdtdh="http://schemas.microsoft.com/office/word/2020/wordml/sdtdatahash" xmlns:w16se="http://schemas.microsoft.com/office/word/2015/wordml/symex" mc:Ignorable="w14 w15 w16se w16cid w16 w16cex w16sdtdh">
+<w:styles xmlns:mc="http://schemas.openxmlformats.org/markup-compatibility/2006" xmlns:r="http://schemas.openxmlformats.org/officeDocument/2006/relationships" xmlns:w="http://schemas.openxmlformats.org/wordprocessingml/2006/main" xmlns:w14="http://schemas.microsoft.com/office/word/2010/wordml" xmlns:w15="http://schemas.microsoft.com/office/word/2012/wordml" xmlns:w16se="http://schemas.microsoft.com/office/word/2015/wordml/symex" mc:Ignorable="w14 w15 w16se">
   <w:docDefaults>
     <w:rPrDefault>
       <w:rPr>
@@ -5882,7 +7292,7 @@
     </w:rPrDefault>
     <w:pPrDefault/>
   </w:docDefaults>
-  <w:latentStyles w:defLockedState="0" w:defUIPriority="99" w:defSemiHidden="0" w:defUnhideWhenUsed="0" w:defQFormat="0" w:count="376">
+  <w:latentStyles w:defLockedState="0" w:defUIPriority="99" w:defSemiHidden="0" w:defUnhideWhenUsed="0" w:defQFormat="0" w:count="371">
     <w:lsdException w:name="Normal" w:uiPriority="0" w:qFormat="1"/>
     <w:lsdException w:name="heading 1" w:uiPriority="9" w:qFormat="1"/>
     <w:lsdException w:name="heading 2" w:semiHidden="1" w:uiPriority="0" w:unhideWhenUsed="1" w:qFormat="1"/>
@@ -6254,11 +7664,6 @@
     <w:lsdException w:name="List Table 5 Dark Accent 6" w:uiPriority="50"/>
     <w:lsdException w:name="List Table 6 Colorful Accent 6" w:uiPriority="51"/>
     <w:lsdException w:name="List Table 7 Colorful Accent 6" w:uiPriority="52"/>
-    <w:lsdException w:name="Mention" w:semiHidden="1" w:unhideWhenUsed="1"/>
-    <w:lsdException w:name="Smart Hyperlink" w:semiHidden="1" w:unhideWhenUsed="1"/>
-    <w:lsdException w:name="Hashtag" w:semiHidden="1" w:unhideWhenUsed="1"/>
-    <w:lsdException w:name="Unresolved Mention" w:semiHidden="1" w:unhideWhenUsed="1"/>
-    <w:lsdException w:name="Smart Link" w:semiHidden="1" w:unhideWhenUsed="1"/>
   </w:latentStyles>
   <w:style w:type="paragraph" w:default="1" w:styleId="Normal">
     <w:name w:val="Normal"/>
@@ -6519,6 +7924,7 @@
   <w:style w:type="character" w:default="1" w:styleId="Fuentedeprrafopredeter">
     <w:name w:val="Default Paragraph Font"/>
     <w:uiPriority w:val="1"/>
+    <w:semiHidden/>
     <w:unhideWhenUsed/>
   </w:style>
   <w:style w:type="table" w:default="1" w:styleId="Tablanormal">
@@ -6981,7 +8387,7 @@
       <w:u w:val="single"/>
     </w:rPr>
   </w:style>
-  <w:style w:type="character" w:styleId="Mencinsinresolver">
+  <w:style w:type="character" w:customStyle="1" w:styleId="UnresolvedMention">
     <w:name w:val="Unresolved Mention"/>
     <w:basedOn w:val="Fuentedeprrafopredeter"/>
     <w:uiPriority w:val="99"/>
@@ -7075,7 +8481,7 @@
       </w:numPr>
     </w:pPr>
   </w:style>
-  <w:style w:type="character" w:styleId="Mencionar">
+  <w:style w:type="character" w:customStyle="1" w:styleId="Mention">
     <w:name w:val="Mention"/>
     <w:basedOn w:val="Fuentedeprrafopredeter"/>
     <w:uiPriority w:val="99"/>
@@ -7401,7 +8807,7 @@
 </file>
 
 <file path=customXml/itemProps1.xml><?xml version="1.0" encoding="utf-8"?>
-<ds:datastoreItem xmlns:ds="http://schemas.openxmlformats.org/officeDocument/2006/customXml" ds:itemID="{D36E6894-DF32-AD47-A1EC-BC7785B9A212}">
+<ds:datastoreItem xmlns:ds="http://schemas.openxmlformats.org/officeDocument/2006/customXml" ds:itemID="{3E5456B4-6359-44B6-A075-DDA5F3A7B83A}">
   <ds:schemaRefs>
     <ds:schemaRef ds:uri="http://schemas.openxmlformats.org/officeDocument/2006/bibliography"/>
   </ds:schemaRefs>

</xml_diff>